<commit_message>
Added Funktionsweise des Algorithmus (excl. Pruning)
</commit_message>
<xml_diff>
--- a/GDS2020_Bericht_Flavio_Müller_0.1.docx
+++ b/GDS2020_Bericht_Flavio_Müller_0.1.docx
@@ -425,7 +425,7 @@
           <w:r>
             <w:fldChar w:fldCharType="separate"/>
           </w:r>
-          <w:hyperlink w:anchor="_Toc56963620" w:history="1">
+          <w:hyperlink w:anchor="_Toc57059095" w:history="1">
             <w:r>
               <w:rPr>
                 <w:rStyle w:val="Hyperlink"/>
@@ -463,7 +463,7 @@
               <w:rPr>
                 <w:webHidden/>
               </w:rPr>
-              <w:instrText xml:space="preserve"> PAGEREF _Toc56963620 \h </w:instrText>
+              <w:instrText xml:space="preserve"> PAGEREF _Toc57059095 \h </w:instrText>
             </w:r>
             <w:r>
               <w:rPr>
@@ -500,7 +500,7 @@
               <w:lang w:val="en-CH" w:eastAsia="en-GB"/>
             </w:rPr>
           </w:pPr>
-          <w:hyperlink w:anchor="_Toc56963621" w:history="1">
+          <w:hyperlink w:anchor="_Toc57059096" w:history="1">
             <w:r>
               <w:rPr>
                 <w:rStyle w:val="Hyperlink"/>
@@ -538,7 +538,7 @@
               <w:rPr>
                 <w:webHidden/>
               </w:rPr>
-              <w:instrText xml:space="preserve"> PAGEREF _Toc56963621 \h </w:instrText>
+              <w:instrText xml:space="preserve"> PAGEREF _Toc57059096 \h </w:instrText>
             </w:r>
             <w:r>
               <w:rPr>
@@ -575,7 +575,7 @@
               <w:lang w:val="en-CH" w:eastAsia="en-GB"/>
             </w:rPr>
           </w:pPr>
-          <w:hyperlink w:anchor="_Toc56963622" w:history="1">
+          <w:hyperlink w:anchor="_Toc57059097" w:history="1">
             <w:r>
               <w:rPr>
                 <w:rStyle w:val="Hyperlink"/>
@@ -613,7 +613,7 @@
               <w:rPr>
                 <w:webHidden/>
               </w:rPr>
-              <w:instrText xml:space="preserve"> PAGEREF _Toc56963622 \h </w:instrText>
+              <w:instrText xml:space="preserve"> PAGEREF _Toc57059097 \h </w:instrText>
             </w:r>
             <w:r>
               <w:rPr>
@@ -650,7 +650,7 @@
               <w:lang w:val="en-CH" w:eastAsia="en-GB"/>
             </w:rPr>
           </w:pPr>
-          <w:hyperlink w:anchor="_Toc56963623" w:history="1">
+          <w:hyperlink w:anchor="_Toc57059098" w:history="1">
             <w:r>
               <w:rPr>
                 <w:rStyle w:val="Hyperlink"/>
@@ -688,7 +688,7 @@
               <w:rPr>
                 <w:webHidden/>
               </w:rPr>
-              <w:instrText xml:space="preserve"> PAGEREF _Toc56963623 \h </w:instrText>
+              <w:instrText xml:space="preserve"> PAGEREF _Toc57059098 \h </w:instrText>
             </w:r>
             <w:r>
               <w:rPr>
@@ -726,7 +726,7 @@
               <w:lang w:val="en-CH" w:eastAsia="en-GB"/>
             </w:rPr>
           </w:pPr>
-          <w:hyperlink w:anchor="_Toc56963624" w:history="1">
+          <w:hyperlink w:anchor="_Toc57059099" w:history="1">
             <w:r>
               <w:rPr>
                 <w:rStyle w:val="Hyperlink"/>
@@ -770,7 +770,93 @@
                 <w:noProof/>
                 <w:webHidden/>
               </w:rPr>
-              <w:instrText xml:space="preserve"> PAGEREF _Toc56963624 \h </w:instrText>
+              <w:instrText xml:space="preserve"> PAGEREF _Toc57059099 \h </w:instrText>
+            </w:r>
+            <w:r>
+              <w:rPr>
+                <w:noProof/>
+                <w:webHidden/>
+              </w:rPr>
+            </w:r>
+            <w:r>
+              <w:rPr>
+                <w:noProof/>
+                <w:webHidden/>
+              </w:rPr>
+              <w:fldChar w:fldCharType="separate"/>
+            </w:r>
+            <w:r>
+              <w:rPr>
+                <w:noProof/>
+                <w:webHidden/>
+              </w:rPr>
+              <w:t>4</w:t>
+            </w:r>
+            <w:r>
+              <w:rPr>
+                <w:noProof/>
+                <w:webHidden/>
+              </w:rPr>
+              <w:fldChar w:fldCharType="end"/>
+            </w:r>
+          </w:hyperlink>
+        </w:p>
+        <w:p>
+          <w:pPr>
+            <w:pStyle w:val="TOC3"/>
+            <w:rPr>
+              <w:rFonts w:asciiTheme="minorHAnsi" w:eastAsiaTheme="minorEastAsia" w:hAnsiTheme="minorHAnsi"/>
+              <w:noProof/>
+              <w:sz w:val="24"/>
+              <w:szCs w:val="24"/>
+              <w:lang w:val="en-CH" w:eastAsia="en-GB"/>
+            </w:rPr>
+          </w:pPr>
+          <w:hyperlink w:anchor="_Toc57059100" w:history="1">
+            <w:r>
+              <w:rPr>
+                <w:rStyle w:val="Hyperlink"/>
+                <w:noProof/>
+              </w:rPr>
+              <w:t>4.1.1</w:t>
+            </w:r>
+            <w:r>
+              <w:rPr>
+                <w:rFonts w:asciiTheme="minorHAnsi" w:eastAsiaTheme="minorEastAsia" w:hAnsiTheme="minorHAnsi"/>
+                <w:noProof/>
+                <w:sz w:val="24"/>
+                <w:szCs w:val="24"/>
+                <w:lang w:val="en-CH" w:eastAsia="en-GB"/>
+              </w:rPr>
+              <w:tab/>
+            </w:r>
+            <w:r>
+              <w:rPr>
+                <w:rStyle w:val="Hyperlink"/>
+                <w:noProof/>
+              </w:rPr>
+              <w:t>Quantifizierung der Reinheit</w:t>
+            </w:r>
+            <w:r>
+              <w:rPr>
+                <w:noProof/>
+                <w:webHidden/>
+              </w:rPr>
+              <w:tab/>
+            </w:r>
+            <w:r>
+              <w:rPr>
+                <w:noProof/>
+                <w:webHidden/>
+              </w:rPr>
+              <w:fldChar w:fldCharType="begin"/>
+            </w:r>
+            <w:r>
+              <w:rPr>
+                <w:noProof/>
+                <w:webHidden/>
+              </w:rPr>
+              <w:instrText xml:space="preserve"> PAGEREF _Toc57059100 \h </w:instrText>
             </w:r>
             <w:r>
               <w:rPr>
@@ -812,7 +898,7 @@
               <w:lang w:val="en-CH" w:eastAsia="en-GB"/>
             </w:rPr>
           </w:pPr>
-          <w:hyperlink w:anchor="_Toc56963625" w:history="1">
+          <w:hyperlink w:anchor="_Toc57059101" w:history="1">
             <w:r>
               <w:rPr>
                 <w:rStyle w:val="Hyperlink"/>
@@ -856,179 +942,7 @@
                 <w:noProof/>
                 <w:webHidden/>
               </w:rPr>
-              <w:instrText xml:space="preserve"> PAGEREF _Toc56963625 \h </w:instrText>
-            </w:r>
-            <w:r>
-              <w:rPr>
-                <w:noProof/>
-                <w:webHidden/>
-              </w:rPr>
-            </w:r>
-            <w:r>
-              <w:rPr>
-                <w:noProof/>
-                <w:webHidden/>
-              </w:rPr>
-              <w:fldChar w:fldCharType="separate"/>
-            </w:r>
-            <w:r>
-              <w:rPr>
-                <w:noProof/>
-                <w:webHidden/>
-              </w:rPr>
-              <w:t>4</w:t>
-            </w:r>
-            <w:r>
-              <w:rPr>
-                <w:noProof/>
-                <w:webHidden/>
-              </w:rPr>
-              <w:fldChar w:fldCharType="end"/>
-            </w:r>
-          </w:hyperlink>
-        </w:p>
-        <w:p>
-          <w:pPr>
-            <w:pStyle w:val="TOC3"/>
-            <w:rPr>
-              <w:rFonts w:asciiTheme="minorHAnsi" w:eastAsiaTheme="minorEastAsia" w:hAnsiTheme="minorHAnsi"/>
-              <w:noProof/>
-              <w:sz w:val="24"/>
-              <w:szCs w:val="24"/>
-              <w:lang w:val="en-CH" w:eastAsia="en-GB"/>
-            </w:rPr>
-          </w:pPr>
-          <w:hyperlink w:anchor="_Toc56963626" w:history="1">
-            <w:r>
-              <w:rPr>
-                <w:rStyle w:val="Hyperlink"/>
-                <w:noProof/>
-              </w:rPr>
-              <w:t>4.2.1</w:t>
-            </w:r>
-            <w:r>
-              <w:rPr>
-                <w:rFonts w:asciiTheme="minorHAnsi" w:eastAsiaTheme="minorEastAsia" w:hAnsiTheme="minorHAnsi"/>
-                <w:noProof/>
-                <w:sz w:val="24"/>
-                <w:szCs w:val="24"/>
-                <w:lang w:val="en-CH" w:eastAsia="en-GB"/>
-              </w:rPr>
-              <w:tab/>
-            </w:r>
-            <w:r>
-              <w:rPr>
-                <w:rStyle w:val="Hyperlink"/>
-                <w:noProof/>
-              </w:rPr>
-              <w:t>Pre Pruning / Hyperparameter tuning</w:t>
-            </w:r>
-            <w:r>
-              <w:rPr>
-                <w:noProof/>
-                <w:webHidden/>
-              </w:rPr>
-              <w:tab/>
-            </w:r>
-            <w:r>
-              <w:rPr>
-                <w:noProof/>
-                <w:webHidden/>
-              </w:rPr>
-              <w:fldChar w:fldCharType="begin"/>
-            </w:r>
-            <w:r>
-              <w:rPr>
-                <w:noProof/>
-                <w:webHidden/>
-              </w:rPr>
-              <w:instrText xml:space="preserve"> PAGEREF _Toc56963626 \h </w:instrText>
-            </w:r>
-            <w:r>
-              <w:rPr>
-                <w:noProof/>
-                <w:webHidden/>
-              </w:rPr>
-            </w:r>
-            <w:r>
-              <w:rPr>
-                <w:noProof/>
-                <w:webHidden/>
-              </w:rPr>
-              <w:fldChar w:fldCharType="separate"/>
-            </w:r>
-            <w:r>
-              <w:rPr>
-                <w:noProof/>
-                <w:webHidden/>
-              </w:rPr>
-              <w:t>4</w:t>
-            </w:r>
-            <w:r>
-              <w:rPr>
-                <w:noProof/>
-                <w:webHidden/>
-              </w:rPr>
-              <w:fldChar w:fldCharType="end"/>
-            </w:r>
-          </w:hyperlink>
-        </w:p>
-        <w:p>
-          <w:pPr>
-            <w:pStyle w:val="TOC3"/>
-            <w:rPr>
-              <w:rFonts w:asciiTheme="minorHAnsi" w:eastAsiaTheme="minorEastAsia" w:hAnsiTheme="minorHAnsi"/>
-              <w:noProof/>
-              <w:sz w:val="24"/>
-              <w:szCs w:val="24"/>
-              <w:lang w:val="en-CH" w:eastAsia="en-GB"/>
-            </w:rPr>
-          </w:pPr>
-          <w:hyperlink w:anchor="_Toc56963627" w:history="1">
-            <w:r>
-              <w:rPr>
-                <w:rStyle w:val="Hyperlink"/>
-                <w:noProof/>
-              </w:rPr>
-              <w:t>4.2.2</w:t>
-            </w:r>
-            <w:r>
-              <w:rPr>
-                <w:rFonts w:asciiTheme="minorHAnsi" w:eastAsiaTheme="minorEastAsia" w:hAnsiTheme="minorHAnsi"/>
-                <w:noProof/>
-                <w:sz w:val="24"/>
-                <w:szCs w:val="24"/>
-                <w:lang w:val="en-CH" w:eastAsia="en-GB"/>
-              </w:rPr>
-              <w:tab/>
-            </w:r>
-            <w:r>
-              <w:rPr>
-                <w:rStyle w:val="Hyperlink"/>
-                <w:noProof/>
-              </w:rPr>
-              <w:t>Post Pruning</w:t>
-            </w:r>
-            <w:r>
-              <w:rPr>
-                <w:noProof/>
-                <w:webHidden/>
-              </w:rPr>
-              <w:tab/>
-            </w:r>
-            <w:r>
-              <w:rPr>
-                <w:noProof/>
-                <w:webHidden/>
-              </w:rPr>
-              <w:fldChar w:fldCharType="begin"/>
-            </w:r>
-            <w:r>
-              <w:rPr>
-                <w:noProof/>
-                <w:webHidden/>
-              </w:rPr>
-              <w:instrText xml:space="preserve"> PAGEREF _Toc56963627 \h </w:instrText>
+              <w:instrText xml:space="preserve"> PAGEREF _Toc57059101 \h </w:instrText>
             </w:r>
             <w:r>
               <w:rPr>
@@ -1070,7 +984,7 @@
               <w:lang w:val="en-CH" w:eastAsia="en-GB"/>
             </w:rPr>
           </w:pPr>
-          <w:hyperlink w:anchor="_Toc56963628" w:history="1">
+          <w:hyperlink w:anchor="_Toc57059102" w:history="1">
             <w:r>
               <w:rPr>
                 <w:rStyle w:val="Hyperlink"/>
@@ -1114,7 +1028,7 @@
                 <w:noProof/>
                 <w:webHidden/>
               </w:rPr>
-              <w:instrText xml:space="preserve"> PAGEREF _Toc56963628 \h </w:instrText>
+              <w:instrText xml:space="preserve"> PAGEREF _Toc57059102 \h </w:instrText>
             </w:r>
             <w:r>
               <w:rPr>
@@ -1139,6 +1053,81 @@
             <w:r>
               <w:rPr>
                 <w:noProof/>
+                <w:webHidden/>
+              </w:rPr>
+              <w:fldChar w:fldCharType="end"/>
+            </w:r>
+          </w:hyperlink>
+        </w:p>
+        <w:p>
+          <w:pPr>
+            <w:pStyle w:val="TOC1"/>
+            <w:rPr>
+              <w:rFonts w:asciiTheme="minorHAnsi" w:eastAsiaTheme="minorEastAsia" w:hAnsiTheme="minorHAnsi"/>
+              <w:sz w:val="24"/>
+              <w:szCs w:val="24"/>
+              <w:lang w:val="en-CH" w:eastAsia="en-GB"/>
+            </w:rPr>
+          </w:pPr>
+          <w:hyperlink w:anchor="_Toc57059103" w:history="1">
+            <w:r>
+              <w:rPr>
+                <w:rStyle w:val="Hyperlink"/>
+              </w:rPr>
+              <w:t>5</w:t>
+            </w:r>
+            <w:r>
+              <w:rPr>
+                <w:rFonts w:asciiTheme="minorHAnsi" w:eastAsiaTheme="minorEastAsia" w:hAnsiTheme="minorHAnsi"/>
+                <w:sz w:val="24"/>
+                <w:szCs w:val="24"/>
+                <w:lang w:val="en-CH" w:eastAsia="en-GB"/>
+              </w:rPr>
+              <w:tab/>
+            </w:r>
+            <w:r>
+              <w:rPr>
+                <w:rStyle w:val="Hyperlink"/>
+              </w:rPr>
+              <w:t>Vor und Nachteile des Algorithmus</w:t>
+            </w:r>
+            <w:r>
+              <w:rPr>
+                <w:webHidden/>
+              </w:rPr>
+              <w:tab/>
+            </w:r>
+            <w:r>
+              <w:rPr>
+                <w:webHidden/>
+              </w:rPr>
+              <w:fldChar w:fldCharType="begin"/>
+            </w:r>
+            <w:r>
+              <w:rPr>
+                <w:webHidden/>
+              </w:rPr>
+              <w:instrText xml:space="preserve"> PAGEREF _Toc57059103 \h </w:instrText>
+            </w:r>
+            <w:r>
+              <w:rPr>
+                <w:webHidden/>
+              </w:rPr>
+            </w:r>
+            <w:r>
+              <w:rPr>
+                <w:webHidden/>
+              </w:rPr>
+              <w:fldChar w:fldCharType="separate"/>
+            </w:r>
+            <w:r>
+              <w:rPr>
+                <w:webHidden/>
+              </w:rPr>
+              <w:t>4</w:t>
+            </w:r>
+            <w:r>
+              <w:rPr>
                 <w:webHidden/>
               </w:rPr>
               <w:fldChar w:fldCharType="end"/>
@@ -1156,13 +1145,13 @@
               <w:lang w:val="en-CH" w:eastAsia="en-GB"/>
             </w:rPr>
           </w:pPr>
-          <w:hyperlink w:anchor="_Toc56963629" w:history="1">
+          <w:hyperlink w:anchor="_Toc57059104" w:history="1">
             <w:r>
               <w:rPr>
                 <w:rStyle w:val="Hyperlink"/>
                 <w:noProof/>
               </w:rPr>
-              <w:t>4.4</w:t>
+              <w:t>5.1</w:t>
             </w:r>
             <w:r>
               <w:rPr>
@@ -1179,7 +1168,7 @@
                 <w:rStyle w:val="Hyperlink"/>
                 <w:noProof/>
               </w:rPr>
-              <w:t>Brauchen</w:t>
+              <w:t>Vorteile</w:t>
             </w:r>
             <w:r>
               <w:rPr>
@@ -1200,7 +1189,7 @@
                 <w:noProof/>
                 <w:webHidden/>
               </w:rPr>
-              <w:instrText xml:space="preserve"> PAGEREF _Toc56963629 \h </w:instrText>
+              <w:instrText xml:space="preserve"> PAGEREF _Toc57059104 \h </w:instrText>
             </w:r>
             <w:r>
               <w:rPr>
@@ -1225,81 +1214,6 @@
             <w:r>
               <w:rPr>
                 <w:noProof/>
-                <w:webHidden/>
-              </w:rPr>
-              <w:fldChar w:fldCharType="end"/>
-            </w:r>
-          </w:hyperlink>
-        </w:p>
-        <w:p>
-          <w:pPr>
-            <w:pStyle w:val="TOC1"/>
-            <w:rPr>
-              <w:rFonts w:asciiTheme="minorHAnsi" w:eastAsiaTheme="minorEastAsia" w:hAnsiTheme="minorHAnsi"/>
-              <w:sz w:val="24"/>
-              <w:szCs w:val="24"/>
-              <w:lang w:val="en-CH" w:eastAsia="en-GB"/>
-            </w:rPr>
-          </w:pPr>
-          <w:hyperlink w:anchor="_Toc56963630" w:history="1">
-            <w:r>
-              <w:rPr>
-                <w:rStyle w:val="Hyperlink"/>
-              </w:rPr>
-              <w:t>5</w:t>
-            </w:r>
-            <w:r>
-              <w:rPr>
-                <w:rFonts w:asciiTheme="minorHAnsi" w:eastAsiaTheme="minorEastAsia" w:hAnsiTheme="minorHAnsi"/>
-                <w:sz w:val="24"/>
-                <w:szCs w:val="24"/>
-                <w:lang w:val="en-CH" w:eastAsia="en-GB"/>
-              </w:rPr>
-              <w:tab/>
-            </w:r>
-            <w:r>
-              <w:rPr>
-                <w:rStyle w:val="Hyperlink"/>
-              </w:rPr>
-              <w:t>Vor und Nachteile des Algorithmus</w:t>
-            </w:r>
-            <w:r>
-              <w:rPr>
-                <w:webHidden/>
-              </w:rPr>
-              <w:tab/>
-            </w:r>
-            <w:r>
-              <w:rPr>
-                <w:webHidden/>
-              </w:rPr>
-              <w:fldChar w:fldCharType="begin"/>
-            </w:r>
-            <w:r>
-              <w:rPr>
-                <w:webHidden/>
-              </w:rPr>
-              <w:instrText xml:space="preserve"> PAGEREF _Toc56963630 \h </w:instrText>
-            </w:r>
-            <w:r>
-              <w:rPr>
-                <w:webHidden/>
-              </w:rPr>
-            </w:r>
-            <w:r>
-              <w:rPr>
-                <w:webHidden/>
-              </w:rPr>
-              <w:fldChar w:fldCharType="separate"/>
-            </w:r>
-            <w:r>
-              <w:rPr>
-                <w:webHidden/>
-              </w:rPr>
-              <w:t>4</w:t>
-            </w:r>
-            <w:r>
-              <w:rPr>
                 <w:webHidden/>
               </w:rPr>
               <w:fldChar w:fldCharType="end"/>
@@ -1317,13 +1231,13 @@
               <w:lang w:val="en-CH" w:eastAsia="en-GB"/>
             </w:rPr>
           </w:pPr>
-          <w:hyperlink w:anchor="_Toc56963631" w:history="1">
+          <w:hyperlink w:anchor="_Toc57059105" w:history="1">
             <w:r>
               <w:rPr>
                 <w:rStyle w:val="Hyperlink"/>
                 <w:noProof/>
               </w:rPr>
-              <w:t>5.1</w:t>
+              <w:t>5.2</w:t>
             </w:r>
             <w:r>
               <w:rPr>
@@ -1340,7 +1254,7 @@
                 <w:rStyle w:val="Hyperlink"/>
                 <w:noProof/>
               </w:rPr>
-              <w:t>Vorteile</w:t>
+              <w:t>Nachteile</w:t>
             </w:r>
             <w:r>
               <w:rPr>
@@ -1361,7 +1275,7 @@
                 <w:noProof/>
                 <w:webHidden/>
               </w:rPr>
-              <w:instrText xml:space="preserve"> PAGEREF _Toc56963631 \h </w:instrText>
+              <w:instrText xml:space="preserve"> PAGEREF _Toc57059105 \h </w:instrText>
             </w:r>
             <w:r>
               <w:rPr>
@@ -1381,7 +1295,7 @@
                 <w:noProof/>
                 <w:webHidden/>
               </w:rPr>
-              <w:t>4</w:t>
+              <w:t>5</w:t>
             </w:r>
             <w:r>
               <w:rPr>
@@ -1403,13 +1317,13 @@
               <w:lang w:val="en-CH" w:eastAsia="en-GB"/>
             </w:rPr>
           </w:pPr>
-          <w:hyperlink w:anchor="_Toc56963632" w:history="1">
+          <w:hyperlink w:anchor="_Toc57059106" w:history="1">
             <w:r>
               <w:rPr>
                 <w:rStyle w:val="Hyperlink"/>
                 <w:noProof/>
               </w:rPr>
-              <w:t>5.2</w:t>
+              <w:t>5.3</w:t>
             </w:r>
             <w:r>
               <w:rPr>
@@ -1426,7 +1340,7 @@
                 <w:rStyle w:val="Hyperlink"/>
                 <w:noProof/>
               </w:rPr>
-              <w:t>Nachteile</w:t>
+              <w:t>Verbesserungen</w:t>
             </w:r>
             <w:r>
               <w:rPr>
@@ -1447,7 +1361,7 @@
                 <w:noProof/>
                 <w:webHidden/>
               </w:rPr>
-              <w:instrText xml:space="preserve"> PAGEREF _Toc56963632 \h </w:instrText>
+              <w:instrText xml:space="preserve"> PAGEREF _Toc57059106 \h </w:instrText>
             </w:r>
             <w:r>
               <w:rPr>
@@ -1467,7 +1381,7 @@
                 <w:noProof/>
                 <w:webHidden/>
               </w:rPr>
-              <w:t>4</w:t>
+              <w:t>5</w:t>
             </w:r>
             <w:r>
               <w:rPr>
@@ -1489,13 +1403,13 @@
               <w:lang w:val="en-CH" w:eastAsia="en-GB"/>
             </w:rPr>
           </w:pPr>
-          <w:hyperlink w:anchor="_Toc56963633" w:history="1">
+          <w:hyperlink w:anchor="_Toc57059107" w:history="1">
             <w:r>
               <w:rPr>
                 <w:rStyle w:val="Hyperlink"/>
                 <w:noProof/>
               </w:rPr>
-              <w:t>5.3</w:t>
+              <w:t>5.4</w:t>
             </w:r>
             <w:r>
               <w:rPr>
@@ -1512,7 +1426,7 @@
                 <w:rStyle w:val="Hyperlink"/>
                 <w:noProof/>
               </w:rPr>
-              <w:t>Verbesserungen</w:t>
+              <w:t>Vergleich mit anderen ML-Algorithmen (weglassen wenn zu viel)</w:t>
             </w:r>
             <w:r>
               <w:rPr>
@@ -1533,7 +1447,7 @@
                 <w:noProof/>
                 <w:webHidden/>
               </w:rPr>
-              <w:instrText xml:space="preserve"> PAGEREF _Toc56963633 \h </w:instrText>
+              <w:instrText xml:space="preserve"> PAGEREF _Toc57059107 \h </w:instrText>
             </w:r>
             <w:r>
               <w:rPr>
@@ -1558,6 +1472,81 @@
             <w:r>
               <w:rPr>
                 <w:noProof/>
+                <w:webHidden/>
+              </w:rPr>
+              <w:fldChar w:fldCharType="end"/>
+            </w:r>
+          </w:hyperlink>
+        </w:p>
+        <w:p>
+          <w:pPr>
+            <w:pStyle w:val="TOC1"/>
+            <w:rPr>
+              <w:rFonts w:asciiTheme="minorHAnsi" w:eastAsiaTheme="minorEastAsia" w:hAnsiTheme="minorHAnsi"/>
+              <w:sz w:val="24"/>
+              <w:szCs w:val="24"/>
+              <w:lang w:val="en-CH" w:eastAsia="en-GB"/>
+            </w:rPr>
+          </w:pPr>
+          <w:hyperlink w:anchor="_Toc57059108" w:history="1">
+            <w:r>
+              <w:rPr>
+                <w:rStyle w:val="Hyperlink"/>
+              </w:rPr>
+              <w:t>6</w:t>
+            </w:r>
+            <w:r>
+              <w:rPr>
+                <w:rFonts w:asciiTheme="minorHAnsi" w:eastAsiaTheme="minorEastAsia" w:hAnsiTheme="minorHAnsi"/>
+                <w:sz w:val="24"/>
+                <w:szCs w:val="24"/>
+                <w:lang w:val="en-CH" w:eastAsia="en-GB"/>
+              </w:rPr>
+              <w:tab/>
+            </w:r>
+            <w:r>
+              <w:rPr>
+                <w:rStyle w:val="Hyperlink"/>
+              </w:rPr>
+              <w:t>Anwendungsgebiete</w:t>
+            </w:r>
+            <w:r>
+              <w:rPr>
+                <w:webHidden/>
+              </w:rPr>
+              <w:tab/>
+            </w:r>
+            <w:r>
+              <w:rPr>
+                <w:webHidden/>
+              </w:rPr>
+              <w:fldChar w:fldCharType="begin"/>
+            </w:r>
+            <w:r>
+              <w:rPr>
+                <w:webHidden/>
+              </w:rPr>
+              <w:instrText xml:space="preserve"> PAGEREF _Toc57059108 \h </w:instrText>
+            </w:r>
+            <w:r>
+              <w:rPr>
+                <w:webHidden/>
+              </w:rPr>
+            </w:r>
+            <w:r>
+              <w:rPr>
+                <w:webHidden/>
+              </w:rPr>
+              <w:fldChar w:fldCharType="separate"/>
+            </w:r>
+            <w:r>
+              <w:rPr>
+                <w:webHidden/>
+              </w:rPr>
+              <w:t>6</w:t>
+            </w:r>
+            <w:r>
+              <w:rPr>
                 <w:webHidden/>
               </w:rPr>
               <w:fldChar w:fldCharType="end"/>
@@ -1575,13 +1564,13 @@
               <w:lang w:val="en-CH" w:eastAsia="en-GB"/>
             </w:rPr>
           </w:pPr>
-          <w:hyperlink w:anchor="_Toc56963634" w:history="1">
+          <w:hyperlink w:anchor="_Toc57059109" w:history="1">
             <w:r>
               <w:rPr>
                 <w:rStyle w:val="Hyperlink"/>
                 <w:noProof/>
               </w:rPr>
-              <w:t>5.4</w:t>
+              <w:t>6.1</w:t>
             </w:r>
             <w:r>
               <w:rPr>
@@ -1598,7 +1587,7 @@
                 <w:rStyle w:val="Hyperlink"/>
                 <w:noProof/>
               </w:rPr>
-              <w:t>Vergleich mit anderen ML-Algorithmen (weglassen wenn zu viel)</w:t>
+              <w:t>Optimale Anwendungsgebiete</w:t>
             </w:r>
             <w:r>
               <w:rPr>
@@ -1619,7 +1608,7 @@
                 <w:noProof/>
                 <w:webHidden/>
               </w:rPr>
-              <w:instrText xml:space="preserve"> PAGEREF _Toc56963634 \h </w:instrText>
+              <w:instrText xml:space="preserve"> PAGEREF _Toc57059109 \h </w:instrText>
             </w:r>
             <w:r>
               <w:rPr>
@@ -1639,86 +1628,11 @@
                 <w:noProof/>
                 <w:webHidden/>
               </w:rPr>
-              <w:t>5</w:t>
+              <w:t>6</w:t>
             </w:r>
             <w:r>
               <w:rPr>
                 <w:noProof/>
-                <w:webHidden/>
-              </w:rPr>
-              <w:fldChar w:fldCharType="end"/>
-            </w:r>
-          </w:hyperlink>
-        </w:p>
-        <w:p>
-          <w:pPr>
-            <w:pStyle w:val="TOC1"/>
-            <w:rPr>
-              <w:rFonts w:asciiTheme="minorHAnsi" w:eastAsiaTheme="minorEastAsia" w:hAnsiTheme="minorHAnsi"/>
-              <w:sz w:val="24"/>
-              <w:szCs w:val="24"/>
-              <w:lang w:val="en-CH" w:eastAsia="en-GB"/>
-            </w:rPr>
-          </w:pPr>
-          <w:hyperlink w:anchor="_Toc56963635" w:history="1">
-            <w:r>
-              <w:rPr>
-                <w:rStyle w:val="Hyperlink"/>
-              </w:rPr>
-              <w:t>6</w:t>
-            </w:r>
-            <w:r>
-              <w:rPr>
-                <w:rFonts w:asciiTheme="minorHAnsi" w:eastAsiaTheme="minorEastAsia" w:hAnsiTheme="minorHAnsi"/>
-                <w:sz w:val="24"/>
-                <w:szCs w:val="24"/>
-                <w:lang w:val="en-CH" w:eastAsia="en-GB"/>
-              </w:rPr>
-              <w:tab/>
-            </w:r>
-            <w:r>
-              <w:rPr>
-                <w:rStyle w:val="Hyperlink"/>
-              </w:rPr>
-              <w:t>Anwendungsgebiete</w:t>
-            </w:r>
-            <w:r>
-              <w:rPr>
-                <w:webHidden/>
-              </w:rPr>
-              <w:tab/>
-            </w:r>
-            <w:r>
-              <w:rPr>
-                <w:webHidden/>
-              </w:rPr>
-              <w:fldChar w:fldCharType="begin"/>
-            </w:r>
-            <w:r>
-              <w:rPr>
-                <w:webHidden/>
-              </w:rPr>
-              <w:instrText xml:space="preserve"> PAGEREF _Toc56963635 \h </w:instrText>
-            </w:r>
-            <w:r>
-              <w:rPr>
-                <w:webHidden/>
-              </w:rPr>
-            </w:r>
-            <w:r>
-              <w:rPr>
-                <w:webHidden/>
-              </w:rPr>
-              <w:fldChar w:fldCharType="separate"/>
-            </w:r>
-            <w:r>
-              <w:rPr>
-                <w:webHidden/>
-              </w:rPr>
-              <w:t>5</w:t>
-            </w:r>
-            <w:r>
-              <w:rPr>
                 <w:webHidden/>
               </w:rPr>
               <w:fldChar w:fldCharType="end"/>
@@ -1736,13 +1650,13 @@
               <w:lang w:val="en-CH" w:eastAsia="en-GB"/>
             </w:rPr>
           </w:pPr>
-          <w:hyperlink w:anchor="_Toc56963636" w:history="1">
+          <w:hyperlink w:anchor="_Toc57059110" w:history="1">
             <w:r>
               <w:rPr>
                 <w:rStyle w:val="Hyperlink"/>
                 <w:noProof/>
               </w:rPr>
-              <w:t>6.1</w:t>
+              <w:t>6.2</w:t>
             </w:r>
             <w:r>
               <w:rPr>
@@ -1759,7 +1673,7 @@
                 <w:rStyle w:val="Hyperlink"/>
                 <w:noProof/>
               </w:rPr>
-              <w:t>Optimale Anwendungsgebiete</w:t>
+              <w:t>Nicht optimale Anwendungsgebiete</w:t>
             </w:r>
             <w:r>
               <w:rPr>
@@ -1780,7 +1694,7 @@
                 <w:noProof/>
                 <w:webHidden/>
               </w:rPr>
-              <w:instrText xml:space="preserve"> PAGEREF _Toc56963636 \h </w:instrText>
+              <w:instrText xml:space="preserve"> PAGEREF _Toc57059110 \h </w:instrText>
             </w:r>
             <w:r>
               <w:rPr>
@@ -1800,93 +1714,7 @@
                 <w:noProof/>
                 <w:webHidden/>
               </w:rPr>
-              <w:t>5</w:t>
-            </w:r>
-            <w:r>
-              <w:rPr>
-                <w:noProof/>
-                <w:webHidden/>
-              </w:rPr>
-              <w:fldChar w:fldCharType="end"/>
-            </w:r>
-          </w:hyperlink>
-        </w:p>
-        <w:p>
-          <w:pPr>
-            <w:pStyle w:val="TOC2"/>
-            <w:rPr>
-              <w:rFonts w:asciiTheme="minorHAnsi" w:eastAsiaTheme="minorEastAsia" w:hAnsiTheme="minorHAnsi"/>
-              <w:noProof/>
-              <w:sz w:val="24"/>
-              <w:szCs w:val="24"/>
-              <w:lang w:val="en-CH" w:eastAsia="en-GB"/>
-            </w:rPr>
-          </w:pPr>
-          <w:hyperlink w:anchor="_Toc56963637" w:history="1">
-            <w:r>
-              <w:rPr>
-                <w:rStyle w:val="Hyperlink"/>
-                <w:noProof/>
-              </w:rPr>
-              <w:t>6.2</w:t>
-            </w:r>
-            <w:r>
-              <w:rPr>
-                <w:rFonts w:asciiTheme="minorHAnsi" w:eastAsiaTheme="minorEastAsia" w:hAnsiTheme="minorHAnsi"/>
-                <w:noProof/>
-                <w:sz w:val="24"/>
-                <w:szCs w:val="24"/>
-                <w:lang w:val="en-CH" w:eastAsia="en-GB"/>
-              </w:rPr>
-              <w:tab/>
-            </w:r>
-            <w:r>
-              <w:rPr>
-                <w:rStyle w:val="Hyperlink"/>
-                <w:noProof/>
-              </w:rPr>
-              <w:t>Nicht optimale Anwendungsgebiete</w:t>
-            </w:r>
-            <w:r>
-              <w:rPr>
-                <w:noProof/>
-                <w:webHidden/>
-              </w:rPr>
-              <w:tab/>
-            </w:r>
-            <w:r>
-              <w:rPr>
-                <w:noProof/>
-                <w:webHidden/>
-              </w:rPr>
-              <w:fldChar w:fldCharType="begin"/>
-            </w:r>
-            <w:r>
-              <w:rPr>
-                <w:noProof/>
-                <w:webHidden/>
-              </w:rPr>
-              <w:instrText xml:space="preserve"> PAGEREF _Toc56963637 \h </w:instrText>
-            </w:r>
-            <w:r>
-              <w:rPr>
-                <w:noProof/>
-                <w:webHidden/>
-              </w:rPr>
-            </w:r>
-            <w:r>
-              <w:rPr>
-                <w:noProof/>
-                <w:webHidden/>
-              </w:rPr>
-              <w:fldChar w:fldCharType="separate"/>
-            </w:r>
-            <w:r>
-              <w:rPr>
-                <w:noProof/>
-                <w:webHidden/>
-              </w:rPr>
-              <w:t>5</w:t>
+              <w:t>6</w:t>
             </w:r>
             <w:r>
               <w:rPr>
@@ -1907,7 +1735,7 @@
               <w:lang w:val="en-CH" w:eastAsia="en-GB"/>
             </w:rPr>
           </w:pPr>
-          <w:hyperlink w:anchor="_Toc56963638" w:history="1">
+          <w:hyperlink w:anchor="_Toc57059111" w:history="1">
             <w:r>
               <w:rPr>
                 <w:rStyle w:val="Hyperlink"/>
@@ -1945,7 +1773,7 @@
               <w:rPr>
                 <w:webHidden/>
               </w:rPr>
-              <w:instrText xml:space="preserve"> PAGEREF _Toc56963638 \h </w:instrText>
+              <w:instrText xml:space="preserve"> PAGEREF _Toc57059111 \h </w:instrText>
             </w:r>
             <w:r>
               <w:rPr>
@@ -1962,7 +1790,7 @@
               <w:rPr>
                 <w:webHidden/>
               </w:rPr>
-              <w:t>5</w:t>
+              <w:t>6</w:t>
             </w:r>
             <w:r>
               <w:rPr>
@@ -1982,7 +1810,7 @@
               <w:lang w:val="en-CH" w:eastAsia="en-GB"/>
             </w:rPr>
           </w:pPr>
-          <w:hyperlink w:anchor="_Toc56963639" w:history="1">
+          <w:hyperlink w:anchor="_Toc57059112" w:history="1">
             <w:r>
               <w:rPr>
                 <w:rStyle w:val="Hyperlink"/>
@@ -2020,7 +1848,7 @@
               <w:rPr>
                 <w:webHidden/>
               </w:rPr>
-              <w:instrText xml:space="preserve"> PAGEREF _Toc56963639 \h </w:instrText>
+              <w:instrText xml:space="preserve"> PAGEREF _Toc57059112 \h </w:instrText>
             </w:r>
             <w:r>
               <w:rPr>
@@ -2037,7 +1865,7 @@
               <w:rPr>
                 <w:webHidden/>
               </w:rPr>
-              <w:t>5</w:t>
+              <w:t>6</w:t>
             </w:r>
             <w:r>
               <w:rPr>
@@ -2057,7 +1885,7 @@
               <w:lang w:val="en-CH" w:eastAsia="en-GB"/>
             </w:rPr>
           </w:pPr>
-          <w:hyperlink w:anchor="_Toc56963640" w:history="1">
+          <w:hyperlink w:anchor="_Toc57059113" w:history="1">
             <w:r>
               <w:rPr>
                 <w:rStyle w:val="Hyperlink"/>
@@ -2095,7 +1923,7 @@
               <w:rPr>
                 <w:webHidden/>
               </w:rPr>
-              <w:instrText xml:space="preserve"> PAGEREF _Toc56963640 \h </w:instrText>
+              <w:instrText xml:space="preserve"> PAGEREF _Toc57059113 \h </w:instrText>
             </w:r>
             <w:r>
               <w:rPr>
@@ -2112,7 +1940,7 @@
               <w:rPr>
                 <w:webHidden/>
               </w:rPr>
-              <w:t>6</w:t>
+              <w:t>7</w:t>
             </w:r>
             <w:r>
               <w:rPr>
@@ -2159,7 +1987,7 @@
       <w:pPr>
         <w:pStyle w:val="Heading1"/>
       </w:pPr>
-      <w:bookmarkStart w:id="1" w:name="_Toc56963620"/>
+      <w:bookmarkStart w:id="1" w:name="_Toc57059095"/>
       <w:r>
         <w:lastRenderedPageBreak/>
         <w:t>Abstract</w:t>
@@ -2184,7 +2012,7 @@
       <w:pPr>
         <w:pStyle w:val="Heading1"/>
       </w:pPr>
-      <w:bookmarkStart w:id="2" w:name="_Toc56963621"/>
+      <w:bookmarkStart w:id="2" w:name="_Toc57059096"/>
       <w:r>
         <w:t>Einsatzgebiet</w:t>
       </w:r>
@@ -2243,7 +2071,7 @@
       <w:pPr>
         <w:pStyle w:val="Heading1"/>
       </w:pPr>
-      <w:bookmarkStart w:id="3" w:name="_Toc56963622"/>
+      <w:bookmarkStart w:id="3" w:name="_Toc57059097"/>
       <w:r>
         <w:t>Entwicklung für die Anwendung</w:t>
       </w:r>
@@ -2317,12 +2145,48 @@
       <w:r>
         <w:t xml:space="preserve"> müssen die Daten nicht unterteilt werden, da der Entscheidungsbaum zu diesem Zeitpunkt nicht für maschinelles Lernen genutzt wird. </w:t>
       </w:r>
+      <w:proofErr w:type="spellStart"/>
+      <w:r>
+        <w:rPr>
+          <w:color w:val="C0504D" w:themeColor="accent2"/>
+        </w:rPr>
+        <w:t>Tbd</w:t>
+      </w:r>
+      <w:proofErr w:type="spellEnd"/>
+      <w:r>
+        <w:rPr>
+          <w:color w:val="C0504D" w:themeColor="accent2"/>
+        </w:rPr>
+        <w:t xml:space="preserve"> </w:t>
+      </w:r>
+      <w:proofErr w:type="spellStart"/>
+      <w:r>
+        <w:rPr>
+          <w:color w:val="C0504D" w:themeColor="accent2"/>
+        </w:rPr>
+        <w:t>bewertung</w:t>
+      </w:r>
+      <w:proofErr w:type="spellEnd"/>
+      <w:r>
+        <w:rPr>
+          <w:color w:val="C0504D" w:themeColor="accent2"/>
+        </w:rPr>
+        <w:t xml:space="preserve"> von neuen </w:t>
+      </w:r>
+      <w:proofErr w:type="spellStart"/>
+      <w:r>
+        <w:rPr>
+          <w:color w:val="C0504D" w:themeColor="accent2"/>
+        </w:rPr>
+        <w:t>DAten</w:t>
+      </w:r>
+      <w:proofErr w:type="spellEnd"/>
     </w:p>
     <w:p>
       <w:pPr>
         <w:pStyle w:val="Heading1"/>
       </w:pPr>
-      <w:bookmarkStart w:id="4" w:name="_Toc56963623"/>
+      <w:bookmarkStart w:id="4" w:name="_Toc57059098"/>
       <w:r>
         <w:lastRenderedPageBreak/>
         <w:t>Funktionsweise des Algorithmus</w:t>
@@ -2330,392 +2194,622 @@
       <w:bookmarkEnd w:id="4"/>
     </w:p>
     <w:p>
+      <w:r>
+        <w:t xml:space="preserve">Im </w:t>
+      </w:r>
+      <w:r>
+        <w:t>Folgenden</w:t>
+      </w:r>
+      <w:r>
+        <w:t xml:space="preserve"> werde Ich die Funktionsweise eines Entscheidungsbaums anhand des CART Algorithmus aufzeigen</w:t>
+      </w:r>
+      <w:r>
+        <w:t>.</w:t>
+      </w:r>
+    </w:p>
+    <w:p>
       <w:pPr>
         <w:pStyle w:val="Heading2"/>
       </w:pPr>
-      <w:bookmarkStart w:id="5" w:name="_Toc56963624"/>
+      <w:bookmarkStart w:id="5" w:name="_Toc57059099"/>
       <w:r>
         <w:t>Den Baum wachsen lassen</w:t>
       </w:r>
       <w:bookmarkEnd w:id="5"/>
     </w:p>
     <w:p>
-      <w:pPr>
-        <w:pStyle w:val="ListParagraph"/>
-        <w:numPr>
-          <w:ilvl w:val="0"/>
-          <w:numId w:val="40"/>
-        </w:numPr>
-      </w:pPr>
-      <w:r>
-        <w:t>Verschiedene Algorithmen</w:t>
+      <w:r>
+        <w:t xml:space="preserve">Gegeben, dass ein klassifiziertes Trainingsdatenset vorliegt, kann der Algorithmus anfangen die Daten zu Teilen. Dabei werden alle Variablen als mögliche </w:t>
+      </w:r>
+      <w:r>
+        <w:t xml:space="preserve">Teilvariable </w:t>
+      </w:r>
+      <w:r>
+        <w:t>betrachtet</w:t>
+      </w:r>
+      <w:r>
+        <w:t>.</w:t>
       </w:r>
     </w:p>
     <w:p>
-      <w:pPr>
-        <w:pStyle w:val="ListParagraph"/>
-        <w:numPr>
-          <w:ilvl w:val="0"/>
-          <w:numId w:val="40"/>
-        </w:numPr>
-      </w:pPr>
-      <w:r>
-        <w:t>Target Variable</w:t>
+      <w:r>
+        <w:t xml:space="preserve">Da der CART Algorithmus nur binäre Teilungen machen kann (genau 2 Kinder pro Teilung) müssen kategorische Variablen mit mehr als 2 </w:t>
+      </w:r>
+      <w:r>
+        <w:t>Levels</w:t>
+      </w:r>
+      <w:r>
+        <w:t xml:space="preserve"> gruppiert werden. Dabei werden alle möglichen Kombinationen gebildet und die Reinheit der Zielvariable verglichen.</w:t>
       </w:r>
     </w:p>
     <w:p>
-      <w:pPr>
-        <w:pStyle w:val="ListParagraph"/>
-        <w:numPr>
-          <w:ilvl w:val="0"/>
-          <w:numId w:val="40"/>
-        </w:numPr>
-      </w:pPr>
-      <w:r>
-        <w:t xml:space="preserve">Error Algorithmen, </w:t>
-      </w:r>
-      <w:proofErr w:type="gramStart"/>
-      <w:r>
-        <w:t>Metriken</w:t>
-      </w:r>
-      <w:proofErr w:type="gramEnd"/>
-      <w:r>
-        <w:t xml:space="preserve"> um </w:t>
-      </w:r>
-      <w:proofErr w:type="spellStart"/>
-      <w:r>
-        <w:t>splits</w:t>
-      </w:r>
-      <w:proofErr w:type="spellEnd"/>
-      <w:r>
-        <w:t xml:space="preserve"> zu bewerten</w:t>
+      <w:r>
+        <w:t xml:space="preserve">Bei numerischen Teilvariablen wird ein Schwelwert </w:t>
+      </w:r>
+      <m:oMath>
+        <m:r>
+          <w:rPr>
+            <w:rFonts w:ascii="Cambria Math" w:hAnsi="Cambria Math"/>
+          </w:rPr>
+          <m:t>S</m:t>
+        </m:r>
+      </m:oMath>
+      <w:r>
+        <w:t xml:space="preserve"> definiert, welcher alle Werte in zwei Gruppen aufteilt. Dabei ist </w:t>
+      </w:r>
+      <m:oMath>
+        <m:r>
+          <w:rPr>
+            <w:rFonts w:ascii="Cambria Math" w:hAnsi="Cambria Math"/>
+          </w:rPr>
+          <m:t>S</m:t>
+        </m:r>
+      </m:oMath>
+      <w:r>
+        <w:t xml:space="preserve"> immer grösser als der Kleinste und kleiner als der Grösste Wert. Nun wird für jeden möglichen Wert </w:t>
+      </w:r>
+      <w:r>
+        <w:t xml:space="preserve">von </w:t>
+      </w:r>
+      <m:oMath>
+        <m:r>
+          <w:rPr>
+            <w:rFonts w:ascii="Cambria Math" w:hAnsi="Cambria Math"/>
+          </w:rPr>
+          <m:t>S</m:t>
+        </m:r>
+      </m:oMath>
+      <w:r>
+        <w:t xml:space="preserve"> die Reinheit der Kinder berechnet</w:t>
+      </w:r>
+      <w:r>
+        <w:t>.</w:t>
       </w:r>
     </w:p>
     <w:p>
       <w:pPr>
-        <w:pStyle w:val="ListParagraph"/>
-        <w:numPr>
-          <w:ilvl w:val="0"/>
-          <w:numId w:val="40"/>
-        </w:numPr>
-      </w:pPr>
-      <w:r>
-        <w:t>Evtl. einen Algorithmus genau analysieren</w:t>
-      </w:r>
+        <w:pStyle w:val="Heading3"/>
+      </w:pPr>
+      <w:bookmarkStart w:id="6" w:name="_Toc57059100"/>
+      <w:r>
+        <w:t>Quantifizierung der Reinheit</w:t>
+      </w:r>
+      <w:bookmarkEnd w:id="6"/>
     </w:p>
     <w:p>
       <w:pPr>
-        <w:pStyle w:val="Heading2"/>
-      </w:pPr>
-      <w:bookmarkStart w:id="6" w:name="_Toc56963625"/>
-      <w:r>
-        <w:t>Den Baum zurückschneiden (</w:t>
-      </w:r>
-      <w:proofErr w:type="spellStart"/>
-      <w:r>
-        <w:t>Pruning</w:t>
-      </w:r>
-      <w:proofErr w:type="spellEnd"/>
-      <w:r>
-        <w:t>)</w:t>
-      </w:r>
-      <w:bookmarkEnd w:id="6"/>
-      <w:r>
-        <w:t xml:space="preserve"> </w:t>
+        <w:rPr>
+          <w:rFonts w:eastAsiaTheme="minorEastAsia"/>
+        </w:rPr>
+      </w:pPr>
+      <w:r>
+        <w:t xml:space="preserve">Die Reinheit wird abhängig vom Typ der Zielvariable </w:t>
+      </w:r>
+      <m:oMath>
+        <m:r>
+          <w:rPr>
+            <w:rFonts w:ascii="Cambria Math" w:hAnsi="Cambria Math"/>
+          </w:rPr>
+          <m:t>Z</m:t>
+        </m:r>
+      </m:oMath>
+      <w:r>
+        <w:rPr>
+          <w:rFonts w:eastAsiaTheme="minorEastAsia"/>
+        </w:rPr>
+        <w:t xml:space="preserve"> (kategorisch oder numerisch) mit unterschiedlichen Algorithmen berechnet. Bei einem numerischen </w:t>
+      </w:r>
+      <m:oMath>
+        <m:sSub>
+          <m:sSubPr>
+            <m:ctrlPr>
+              <w:rPr>
+                <w:rFonts w:ascii="Cambria Math" w:eastAsiaTheme="minorEastAsia" w:hAnsi="Cambria Math"/>
+                <w:i/>
+              </w:rPr>
+            </m:ctrlPr>
+          </m:sSubPr>
+          <m:e>
+            <m:r>
+              <w:rPr>
+                <w:rFonts w:ascii="Cambria Math" w:eastAsiaTheme="minorEastAsia" w:hAnsi="Cambria Math"/>
+              </w:rPr>
+              <m:t>Z</m:t>
+            </m:r>
+          </m:e>
+          <m:sub>
+            <m:r>
+              <w:rPr>
+                <w:rFonts w:ascii="Cambria Math" w:eastAsiaTheme="minorEastAsia" w:hAnsi="Cambria Math"/>
+              </w:rPr>
+              <m:t>n</m:t>
+            </m:r>
+          </m:sub>
+        </m:sSub>
+      </m:oMath>
+      <w:r>
+        <w:rPr>
+          <w:rFonts w:eastAsiaTheme="minorEastAsia"/>
+        </w:rPr>
+        <w:t xml:space="preserve"> muss eine</w:t>
+      </w:r>
+      <w:r>
+        <w:rPr>
+          <w:rFonts w:eastAsiaTheme="minorEastAsia"/>
+        </w:rPr>
+        <w:t xml:space="preserve"> Fehlerfunktion definiert werden. In unserem Beispiel nutzen wir die </w:t>
+      </w:r>
+      <w:r>
+        <w:rPr>
+          <w:rFonts w:eastAsiaTheme="minorEastAsia"/>
+        </w:rPr>
+        <w:t xml:space="preserve">empirische Varianz (Formel 1). Dabei wird für beide Untergruppen der Mittelwert </w:t>
+      </w:r>
+      <w:r>
+        <w:rPr>
+          <w:rFonts w:eastAsiaTheme="minorEastAsia"/>
+        </w:rPr>
+        <w:t>berechnet</w:t>
+      </w:r>
+      <w:r>
+        <w:rPr>
+          <w:rFonts w:eastAsiaTheme="minorEastAsia"/>
+        </w:rPr>
+        <w:t xml:space="preserve"> und die Summe der Quadratischen Abweichung zum Mittelwert durch die Anzahl Beobachtungen in der Untergruppe geteilt. Dies wird nun für alle möglichen Schwellwerte (numerische Teilvariable) bzw. Kombinationen von Klassifikationsgruppen (kategorische Teilvariable</w:t>
+      </w:r>
+      <w:r>
+        <w:rPr>
+          <w:rFonts w:eastAsiaTheme="minorEastAsia"/>
+        </w:rPr>
+        <w:t>) berechnet. Dabei wird der Schwellwert</w:t>
+      </w:r>
+      <w:r>
+        <w:rPr>
+          <w:rFonts w:eastAsiaTheme="minorEastAsia"/>
+        </w:rPr>
+        <w:t>,</w:t>
+      </w:r>
+      <w:r>
+        <w:rPr>
+          <w:rFonts w:eastAsiaTheme="minorEastAsia"/>
+        </w:rPr>
+        <w:t xml:space="preserve"> die Kombination als Teilkriterium gewählt, welche die kleinste Varianz erzeugt.</w:t>
       </w:r>
     </w:p>
     <w:p>
-      <w:pPr>
-        <w:pStyle w:val="Heading3"/>
-      </w:pPr>
-      <w:bookmarkStart w:id="7" w:name="_Toc56963626"/>
+      <w:r>
+        <w:rPr>
+          <w:rFonts w:eastAsiaTheme="minorEastAsia"/>
+        </w:rPr>
+        <w:t xml:space="preserve">Bei einer kategorischen Zielvariable </w:t>
+      </w:r>
+      <m:oMath>
+        <m:sSub>
+          <m:sSubPr>
+            <m:ctrlPr>
+              <w:rPr>
+                <w:rFonts w:ascii="Cambria Math" w:eastAsiaTheme="minorEastAsia" w:hAnsi="Cambria Math"/>
+                <w:i/>
+              </w:rPr>
+            </m:ctrlPr>
+          </m:sSubPr>
+          <m:e>
+            <m:r>
+              <w:rPr>
+                <w:rFonts w:ascii="Cambria Math" w:eastAsiaTheme="minorEastAsia" w:hAnsi="Cambria Math"/>
+              </w:rPr>
+              <m:t>Z</m:t>
+            </m:r>
+          </m:e>
+          <m:sub>
+            <m:r>
+              <w:rPr>
+                <w:rFonts w:ascii="Cambria Math" w:eastAsiaTheme="minorEastAsia" w:hAnsi="Cambria Math"/>
+              </w:rPr>
+              <m:t>k</m:t>
+            </m:r>
+          </m:sub>
+        </m:sSub>
+      </m:oMath>
+      <w:r>
+        <w:rPr>
+          <w:rFonts w:eastAsiaTheme="minorEastAsia"/>
+        </w:rPr>
+        <w:t xml:space="preserve"> wird </w:t>
+      </w:r>
+      <w:r>
+        <w:rPr>
+          <w:rFonts w:eastAsiaTheme="minorEastAsia"/>
+        </w:rPr>
+        <w:t>häufig</w:t>
+      </w:r>
+      <w:r>
+        <w:rPr>
+          <w:rFonts w:eastAsiaTheme="minorEastAsia"/>
+        </w:rPr>
+        <w:t xml:space="preserve"> der </w:t>
+      </w:r>
       <w:proofErr w:type="spellStart"/>
       <w:r>
-        <w:t>Pre</w:t>
+        <w:rPr>
+          <w:rFonts w:eastAsiaTheme="minorEastAsia"/>
+        </w:rPr>
+        <w:t>Gini</w:t>
       </w:r>
       <w:proofErr w:type="spellEnd"/>
       <w:r>
-        <w:t xml:space="preserve"> </w:t>
+        <w:rPr>
+          <w:rFonts w:eastAsiaTheme="minorEastAsia"/>
+        </w:rPr>
+        <w:t xml:space="preserve">-Index </w:t>
+      </w:r>
+      <w:r>
+        <w:rPr>
+          <w:rFonts w:eastAsiaTheme="minorEastAsia"/>
+        </w:rPr>
+        <w:t xml:space="preserve">(Formel 2) </w:t>
+      </w:r>
+      <w:r>
+        <w:rPr>
+          <w:rFonts w:eastAsiaTheme="minorEastAsia"/>
+        </w:rPr>
+        <w:t>als Quantifizierung der Reinheit gewählt, da er einfach zu berechnen ist.</w:t>
+      </w:r>
+      <w:r>
+        <w:rPr>
+          <w:rFonts w:eastAsiaTheme="minorEastAsia"/>
+        </w:rPr>
+        <w:t xml:space="preserve"> Dafür werden bei beiden möglichen Kindern die summierte, quadrierte Wahrscheinlichkeit für das Vorkommen der jeweiligen Klasse berechnet. Danach werden diese Werte nach Anzahl Beobachtung pro Kind gewichtet und summiert. Der resultierende Wert wird zwischen </w:t>
+      </w:r>
+      <w:r>
+        <w:rPr>
+          <w:rFonts w:eastAsiaTheme="minorEastAsia"/>
+        </w:rPr>
+        <w:t>0 und 1</w:t>
+      </w:r>
+      <w:r>
+        <w:rPr>
+          <w:rFonts w:eastAsiaTheme="minorEastAsia"/>
+        </w:rPr>
+        <w:t xml:space="preserve"> sein. Hier wird die Kombination bzw. der Schwellwert als Kriterium ausgewählt, welcher den </w:t>
       </w:r>
       <w:proofErr w:type="spellStart"/>
       <w:r>
-        <w:t>Pruning</w:t>
+        <w:rPr>
+          <w:rFonts w:eastAsiaTheme="minorEastAsia"/>
+        </w:rPr>
+        <w:t>Gini</w:t>
       </w:r>
       <w:proofErr w:type="spellEnd"/>
       <w:r>
-        <w:t xml:space="preserve"> / Hyperparameter </w:t>
+        <w:rPr>
+          <w:rFonts w:eastAsiaTheme="minorEastAsia"/>
+        </w:rPr>
+        <w:t>-Index maximiert</w:t>
+      </w:r>
+      <w:r>
+        <w:rPr>
+          <w:rFonts w:eastAsiaTheme="minorEastAsia"/>
+        </w:rPr>
+        <w:t xml:space="preserve">, da ein höherer </w:t>
       </w:r>
       <w:proofErr w:type="spellStart"/>
       <w:r>
-        <w:t>tuning</w:t>
-      </w:r>
-      <w:bookmarkEnd w:id="7"/>
+        <w:rPr>
+          <w:rFonts w:eastAsiaTheme="minorEastAsia"/>
+        </w:rPr>
+        <w:t>Gini</w:t>
+      </w:r>
       <w:proofErr w:type="spellEnd"/>
+      <w:r>
+        <w:rPr>
+          <w:rFonts w:eastAsiaTheme="minorEastAsia"/>
+        </w:rPr>
+        <w:t>-Index eine höhere Reinheit impliziert.</w:t>
+      </w:r>
     </w:p>
     <w:p>
       <w:pPr>
-        <w:pStyle w:val="Heading3"/>
-      </w:pPr>
-      <w:bookmarkStart w:id="8" w:name="_Toc56963627"/>
-      <w:r>
-        <w:t xml:space="preserve">Post </w:t>
+        <w:pStyle w:val="Heading2"/>
+      </w:pPr>
+      <w:bookmarkStart w:id="7" w:name="_Toc57059101"/>
+      <w:r>
+        <w:t>Den Baum zurückschneiden (</w:t>
       </w:r>
       <w:proofErr w:type="spellStart"/>
       <w:r>
         <w:t>Pruning</w:t>
       </w:r>
-      <w:bookmarkEnd w:id="8"/>
       <w:proofErr w:type="spellEnd"/>
+      <w:r>
+        <w:t>)</w:t>
+      </w:r>
+      <w:bookmarkEnd w:id="7"/>
     </w:p>
     <w:p>
+      <w:r>
+        <w:t xml:space="preserve">Da mit den </w:t>
+      </w:r>
+    </w:p>
+    <w:p>
       <w:pPr>
         <w:pStyle w:val="Heading2"/>
       </w:pPr>
-      <w:bookmarkStart w:id="9" w:name="_Toc56963628"/>
+      <w:bookmarkStart w:id="8" w:name="_Toc57059102"/>
       <w:r>
         <w:t>Test</w:t>
       </w:r>
       <w:r>
         <w:t>en</w:t>
+      </w:r>
+      <w:bookmarkEnd w:id="8"/>
+    </w:p>
+    <w:p>
+      <w:r>
+        <w:t>Um die Genauigkeit des Entscheidungsbaumes zu testen</w:t>
+      </w:r>
+      <w:r>
+        <w:t>, wird die Zielvariable des Testdatensatzes durch das trainierte Model vorhergesagt</w:t>
+      </w:r>
+      <w:r>
+        <w:t xml:space="preserve">. Danach wird bei Klassifikationsbäumen die Fehlerrate (Formel 3) berechnet. Bei Regressionsbäumen wird </w:t>
+      </w:r>
+      <w:r>
+        <w:t>wiederum ein Streumass (z.B. mittlere quadratische Abweichung oder Varianz) berechnet, um die Fehlerrate zu quantifizieren. So können verschiedene Modelle und Algorithmen miteinander verglichen werden.</w:t>
+      </w:r>
+    </w:p>
+    <w:p>
+      <w:pPr>
+        <w:pStyle w:val="Heading1"/>
+      </w:pPr>
+      <w:bookmarkStart w:id="9" w:name="_Toc57059103"/>
+      <w:r>
+        <w:t>Vor und Nachteile des Algorithmus</w:t>
       </w:r>
       <w:bookmarkEnd w:id="9"/>
     </w:p>
     <w:p>
       <w:pPr>
+        <w:rPr>
+          <w:color w:val="C0504D" w:themeColor="accent2"/>
+        </w:rPr>
+      </w:pPr>
+      <w:proofErr w:type="spellStart"/>
+      <w:r>
+        <w:rPr>
+          <w:color w:val="C0504D" w:themeColor="accent2"/>
+        </w:rPr>
+        <w:t>Tbd</w:t>
+      </w:r>
+      <w:proofErr w:type="spellEnd"/>
+      <w:r>
+        <w:rPr>
+          <w:color w:val="C0504D" w:themeColor="accent2"/>
+        </w:rPr>
+        <w:t xml:space="preserve"> generisches Vergleichsraster</w:t>
+      </w:r>
+    </w:p>
+    <w:p>
+      <w:pPr>
         <w:pStyle w:val="Heading2"/>
       </w:pPr>
-      <w:bookmarkStart w:id="10" w:name="_Toc56963629"/>
-      <w:r>
-        <w:t>Brauchen</w:t>
+      <w:bookmarkStart w:id="10" w:name="_Toc57059104"/>
+      <w:r>
+        <w:lastRenderedPageBreak/>
+        <w:t>Vorteile</w:t>
       </w:r>
       <w:bookmarkEnd w:id="10"/>
     </w:p>
     <w:p>
-      <w:pPr>
-        <w:pStyle w:val="Heading1"/>
-      </w:pPr>
-      <w:bookmarkStart w:id="11" w:name="_Toc56963630"/>
-      <w:r>
-        <w:t>Vor und Nachteile des Algorithmus</w:t>
+      <w:r>
+        <w:t xml:space="preserve">Der grösste Vorteil eines Entscheidungsbaums als </w:t>
+      </w:r>
+      <w:proofErr w:type="spellStart"/>
+      <w:r>
+        <w:t>Machine</w:t>
+      </w:r>
+      <w:proofErr w:type="spellEnd"/>
+      <w:r>
+        <w:t xml:space="preserve"> Learning Algorithmus, liegt in der Nachvollziehbarkeit seiner Vorhersagen. Denn diese basieren auf klar definierten und für Menschen nachvollziehbaren Regeln. Weiter sind Entscheidungsbäume sehr beliebt, weil sie für Anfänger und Fachfremde Personen einfach verständlich und anwendbar sind.</w:t>
+      </w:r>
+    </w:p>
+    <w:p>
+      <w:r>
+        <w:t>Zudem sind die trainierten Modelle der Entscheidungsbäume eher klein und dadurch sehr schnell darin, neue Daten zu klassifizieren. Während bei neuronalen Netzen Millionen von Parametern abgeglichen werden müssen, operieren Entscheidungsbäume nach ein paar definierten Regeln, und sparen so extrem an Laufzeit ein.</w:t>
+      </w:r>
+    </w:p>
+    <w:p>
+      <w:r>
+        <w:t>Ausserdem müssen die Daten vorgängig weder normalisiert noch skaliert werden, wie das bei anderen Algorithmen der Fall ist. Dies verkürzt die vorgängig nötigen Arbeitsschritte und spart Zeit. Zusätzlich wird der zeitliche Aufwand verkleinert, indem Entscheidungsbäume sehr gut mit fehlenden Werten umgehen können und diese nicht vorgängig bereinigt werden müssen.</w:t>
+      </w:r>
+    </w:p>
+    <w:p>
+      <w:pPr>
+        <w:pStyle w:val="Heading2"/>
+      </w:pPr>
+      <w:bookmarkStart w:id="11" w:name="_Toc57059105"/>
+      <w:r>
+        <w:t>Nachteile</w:t>
       </w:r>
       <w:bookmarkEnd w:id="11"/>
     </w:p>
     <w:p>
+      <w:r>
+        <w:t xml:space="preserve">Durch den simplen Aufbau eines Entscheidungsbaumes, ist er anfällig für Bias. Da bei den meisten Algorithmen lediglich eine Variable für einen neuen Split in </w:t>
+      </w:r>
+      <w:r>
+        <w:t>Betracht</w:t>
+      </w:r>
+      <w:r>
+        <w:t xml:space="preserve"> gezogen wird, </w:t>
+      </w:r>
+      <w:r>
+        <w:t xml:space="preserve">können kombinierte Abhängigkeiten zur Zielvariable nicht repräsentiert werden, was häufig </w:t>
+      </w:r>
+      <w:r>
+        <w:t>in</w:t>
+      </w:r>
+      <w:r>
+        <w:t xml:space="preserve"> einem zu simplen Model </w:t>
+      </w:r>
+      <w:r>
+        <w:t>endet</w:t>
+      </w:r>
+      <w:r>
+        <w:t xml:space="preserve">. </w:t>
+      </w:r>
+      <w:r>
+        <w:t xml:space="preserve">Ein weiterer grosser Nachteil bei nicht korrekter Handhabung ist die Anfälligkeit für </w:t>
+      </w:r>
+      <w:proofErr w:type="spellStart"/>
+      <w:r>
+        <w:t>Variance</w:t>
+      </w:r>
+      <w:proofErr w:type="spellEnd"/>
+      <w:r>
+        <w:t xml:space="preserve"> oder </w:t>
+      </w:r>
+      <w:proofErr w:type="spellStart"/>
+      <w:r>
+        <w:t>Overfitting</w:t>
+      </w:r>
+      <w:proofErr w:type="spellEnd"/>
+      <w:r>
+        <w:t>. Dies geschieht, wenn die Entscheidungsbäume ohne Beschränkungen wachsen, und danach nicht mehr zurückgeschnitten werden (</w:t>
+      </w:r>
+      <w:proofErr w:type="spellStart"/>
+      <w:r>
+        <w:t>Pruning</w:t>
+      </w:r>
+      <w:proofErr w:type="spellEnd"/>
+      <w:r>
+        <w:t>).</w:t>
+      </w:r>
+    </w:p>
+    <w:p>
+      <w:r>
+        <w:t xml:space="preserve">Ein weiterer Nachteil von Entscheidungsbäumen liegt in der Stabilität. Eine kleine Änderung im Trainingsdatensatz könnte eine grosse Änderung in der Struktur des Baumes bewirken, was </w:t>
+      </w:r>
+      <w:r>
+        <w:t>zu sehr unterschiedlichen Genauigkeiten führen kann.</w:t>
+      </w:r>
+    </w:p>
+    <w:p>
       <w:pPr>
         <w:pStyle w:val="Heading2"/>
       </w:pPr>
-      <w:bookmarkStart w:id="12" w:name="_Toc56963631"/>
-      <w:r>
-        <w:t>Vorteile</w:t>
+      <w:bookmarkStart w:id="12" w:name="_Toc57059106"/>
+      <w:r>
+        <w:t>Verbesserungen</w:t>
       </w:r>
       <w:bookmarkEnd w:id="12"/>
     </w:p>
     <w:p>
       <w:r>
-        <w:t xml:space="preserve">Der grösste Vorteil eines Entscheidungsbaums als </w:t>
+        <w:t xml:space="preserve">Um die genannten Nachteile auszugleichen wurden Algorithmen entwickelt, welche zwar auf Entscheidungsbäumen basieren, jedoch entscheidende Vorteile in der Genauigkeit liefern. Eine populäre Methode ist der Random </w:t>
       </w:r>
       <w:proofErr w:type="spellStart"/>
       <w:r>
-        <w:t>Machine</w:t>
+        <w:t>Forest</w:t>
       </w:r>
       <w:proofErr w:type="spellEnd"/>
       <w:r>
-        <w:t xml:space="preserve"> Learning Algorithmus, liegt in der Nachvollziehbarkeit seiner Vorhersagen. Denn diese basieren auf klar definierten und für Menschen nachvollziehbaren Regeln. Weiter sind Entscheidungsbäume sehr beliebt, weil sie für Anfänger und Fachfremde Personen einfach verständlich und anwendbar sind.</w:t>
+        <w:t>. Wie es der Name bereits vermuten lässt, handelt es sich hierbei um eine Kombination von Entscheidungsbäumen, die zusammen einen Wald repräsentieren.</w:t>
+      </w:r>
+      <w:r>
+        <w:br/>
+        <w:t>Dafür wird für jeden Baum im Wald nur ein Teil des Trainingsset verwendet. Zusätzlich wird bei beim Wachsen des Baumes bei jedem Split nur eine bestimmte Anzahl Variablen als mögliche Split-variable in Betracht gezogen. Dies hat den Effekt, dass auch kleinere und weniger ausgeprägte Strukturen in den Daten erkannt werden können.</w:t>
+      </w:r>
+      <w:r>
+        <w:br/>
+      </w:r>
+      <w:r>
+        <w:t xml:space="preserve">Laut Thais Mayumi </w:t>
+      </w:r>
+      <w:proofErr w:type="spellStart"/>
+      <w:r>
+        <w:t>Oshiro</w:t>
+      </w:r>
+      <w:proofErr w:type="spellEnd"/>
+      <w:r>
+        <w:t xml:space="preserve">, Pedro Santoro Perez und José Augusto </w:t>
+      </w:r>
+      <w:proofErr w:type="spellStart"/>
+      <w:r>
+        <w:t>Baranauskas</w:t>
+      </w:r>
+      <w:proofErr w:type="spellEnd"/>
+      <w:r>
+        <w:t xml:space="preserve"> von der </w:t>
+      </w:r>
+      <w:proofErr w:type="spellStart"/>
+      <w:r>
+        <w:t>Univerity</w:t>
+      </w:r>
+      <w:proofErr w:type="spellEnd"/>
+      <w:r>
+        <w:t xml:space="preserve"> </w:t>
+      </w:r>
+      <w:proofErr w:type="spellStart"/>
+      <w:r>
+        <w:t>of</w:t>
+      </w:r>
+      <w:proofErr w:type="spellEnd"/>
+      <w:r>
+        <w:t xml:space="preserve"> Sao Paulo liegt die optimale An</w:t>
+      </w:r>
+      <w:r>
+        <w:t xml:space="preserve">zahl der Entscheidungsbäume in einem Random </w:t>
+      </w:r>
+      <w:proofErr w:type="spellStart"/>
+      <w:r>
+        <w:t>Forest</w:t>
+      </w:r>
+      <w:proofErr w:type="spellEnd"/>
+      <w:r>
+        <w:t xml:space="preserve"> zwischen 64 und 128. Da mehr Entscheidungsbäume die Komplexität erhöhen, sich aber die Genauigkeit, wenn überhaupt nur gering verbessert. Um nun neue Daten zu klassifizieren, werden die neuen Daten von allen Bäumen im Wald klassifiziert. Danach wird die Entscheidung mit den meisten Stimmen als Vorhersage des gesamten Waldes ausgegeben.</w:t>
       </w:r>
     </w:p>
     <w:p>
-      <w:r>
-        <w:t>Zudem sind die trainierten Modelle der Entscheidungsbäume eher klein und dadurch sehr schnell darin, neue Daten zu klassifizieren. Während bei neuronalen Netzen Millionen von Parametern abgeglichen werden müssen, operieren Entscheidungsbäume nach ein paar definierten Regeln, und sparen so extrem an Laufzeit ein.</w:t>
-      </w:r>
-    </w:p>
-    <w:p>
-      <w:r>
-        <w:t>Ausserdem müssen die Daten vorgängig weder normalisiert noch skaliert werden, wie das bei anderen Algorithmen der Fall ist. Dies verkürzt die vorgängig nötigen Arbeitsschritte und spart Zeit. Zusätzlich wird der zeitliche Aufwand verkleinert, indem Entscheidungsbäume sehr gut mit fehlenden Werten umgehen können und diese nicht vorgängig bereinigt werden müssen.</w:t>
-      </w:r>
-    </w:p>
-    <w:p>
       <w:pPr>
         <w:pStyle w:val="Heading2"/>
       </w:pPr>
-      <w:bookmarkStart w:id="13" w:name="_Toc56963632"/>
-      <w:r>
-        <w:t>Nachteile</w:t>
+      <w:bookmarkStart w:id="13" w:name="_Toc57059107"/>
+      <w:r>
+        <w:t>Vergleich mit anderen ML-Algorithmen</w:t>
+      </w:r>
+      <w:r>
+        <w:t xml:space="preserve"> (</w:t>
+      </w:r>
+      <w:proofErr w:type="gramStart"/>
+      <w:r>
+        <w:t>weglassen</w:t>
+      </w:r>
+      <w:proofErr w:type="gramEnd"/>
+      <w:r>
+        <w:t xml:space="preserve"> wenn zu viel)</w:t>
       </w:r>
       <w:bookmarkEnd w:id="13"/>
-    </w:p>
-    <w:p>
-      <w:r>
-        <w:t xml:space="preserve">Durch den simplen Aufbau eines Entscheidungsbaumes, ist er anfällig für Bias. Da bei den meisten Algorithmen lediglich eine Variable für einen neuen Split in </w:t>
-      </w:r>
-      <w:r>
-        <w:t>Betracht</w:t>
-      </w:r>
-      <w:r>
-        <w:t xml:space="preserve"> gezogen wird, </w:t>
-      </w:r>
-      <w:r>
-        <w:t xml:space="preserve">können kombinierte Abhängigkeiten zur Zielvariable nicht repräsentiert werden, was häufig </w:t>
-      </w:r>
-      <w:r>
-        <w:t>in</w:t>
-      </w:r>
-      <w:r>
-        <w:t xml:space="preserve"> einem zu simplen Model </w:t>
-      </w:r>
-      <w:r>
-        <w:t>endet</w:t>
-      </w:r>
-      <w:r>
-        <w:t xml:space="preserve">. </w:t>
-      </w:r>
-      <w:r>
-        <w:t xml:space="preserve">Ein weiterer grosser Nachteil bei nicht korrekter Handhabung ist die Anfälligkeit für </w:t>
-      </w:r>
-      <w:proofErr w:type="spellStart"/>
-      <w:r>
-        <w:t>Variance</w:t>
-      </w:r>
-      <w:proofErr w:type="spellEnd"/>
-      <w:r>
-        <w:t xml:space="preserve"> oder </w:t>
-      </w:r>
-      <w:proofErr w:type="spellStart"/>
-      <w:r>
-        <w:t>Overfitting</w:t>
-      </w:r>
-      <w:proofErr w:type="spellEnd"/>
-      <w:r>
-        <w:t>. Dies geschieht, wenn die Entscheidungsbäume ohne Beschränkungen wachsen, und danach nicht mehr zurückgeschnitten werden (</w:t>
-      </w:r>
-      <w:proofErr w:type="spellStart"/>
-      <w:r>
-        <w:t>Pruning</w:t>
-      </w:r>
-      <w:proofErr w:type="spellEnd"/>
-      <w:r>
-        <w:t>).</w:t>
-      </w:r>
-    </w:p>
-    <w:p>
-      <w:r>
-        <w:t xml:space="preserve">Ein weiterer Nachteil von Entscheidungsbäumen liegt in der Stabilität. Eine kleine Änderung im Trainingsdatensatz könnte eine grosse Änderung in der Struktur des Baumes bewirken, was </w:t>
-      </w:r>
-      <w:r>
-        <w:t>zu sehr unterschiedlichen Genauigkeiten führen kann.</w:t>
-      </w:r>
-    </w:p>
-    <w:p>
-      <w:pPr>
-        <w:pStyle w:val="Heading2"/>
-      </w:pPr>
-      <w:bookmarkStart w:id="14" w:name="_Toc56963633"/>
-      <w:r>
-        <w:lastRenderedPageBreak/>
-        <w:t>Verbesserungen</w:t>
-      </w:r>
-      <w:bookmarkEnd w:id="14"/>
-    </w:p>
-    <w:p>
-      <w:r>
-        <w:t xml:space="preserve">Um die genannten Nachteile auszugleichen wurden Algorithmen entwickelt, welche zwar auf Entscheidungsbäumen basieren, jedoch entscheidende Vorteile in der Genauigkeit liefern. Eine populäre Methode ist der Random </w:t>
-      </w:r>
-      <w:proofErr w:type="spellStart"/>
-      <w:r>
-        <w:t>Forest</w:t>
-      </w:r>
-      <w:proofErr w:type="spellEnd"/>
-      <w:r>
-        <w:t>. Wie es der Name bereits vermuten lässt, handelt es sich hierbei um eine Kombination von Entscheidungsbäumen, die zusammen einen Wald repräsentieren.</w:t>
-      </w:r>
-      <w:r>
-        <w:br/>
-        <w:t>Dafür wird für jeden Baum im Wald nur ein Teil des Trainingsset verwendet. Zusätzlich wird bei beim Wachsen des Baumes bei jedem Split nur eine bestimmte Anzahl Variablen als mögliche Split-variable in Betracht gezogen. Dies hat den Effekt, dass auch kleinere und weniger ausgeprägte Strukturen in den Daten erkannt werden können.</w:t>
-      </w:r>
-      <w:r>
-        <w:br/>
-      </w:r>
-      <w:r>
-        <w:t xml:space="preserve">Laut </w:t>
-      </w:r>
-      <w:r>
-        <w:t xml:space="preserve">Thais Mayumi </w:t>
-      </w:r>
-      <w:proofErr w:type="spellStart"/>
-      <w:r>
-        <w:t>Oshiro</w:t>
-      </w:r>
-      <w:proofErr w:type="spellEnd"/>
-      <w:r>
-        <w:t>, Pedro Santoro Perez</w:t>
-      </w:r>
-      <w:r>
-        <w:t xml:space="preserve"> und</w:t>
-      </w:r>
-      <w:r>
-        <w:t xml:space="preserve"> Jos</w:t>
-      </w:r>
-      <w:r>
-        <w:t>é</w:t>
-      </w:r>
-      <w:r>
-        <w:t xml:space="preserve"> Augusto </w:t>
-      </w:r>
-      <w:proofErr w:type="spellStart"/>
-      <w:r>
-        <w:t>Baranauskas</w:t>
-      </w:r>
-      <w:proofErr w:type="spellEnd"/>
-      <w:r>
-        <w:t xml:space="preserve"> von der </w:t>
-      </w:r>
-      <w:proofErr w:type="spellStart"/>
-      <w:r>
-        <w:t>Univerity</w:t>
-      </w:r>
-      <w:proofErr w:type="spellEnd"/>
-      <w:r>
-        <w:t xml:space="preserve"> </w:t>
-      </w:r>
-      <w:proofErr w:type="spellStart"/>
-      <w:r>
-        <w:t>of</w:t>
-      </w:r>
-      <w:proofErr w:type="spellEnd"/>
-      <w:r>
-        <w:t xml:space="preserve"> Sao Paulo liegt die optimale An</w:t>
-      </w:r>
-      <w:r>
-        <w:t xml:space="preserve">zahl der Entscheidungsbäume in einem Random </w:t>
-      </w:r>
-      <w:proofErr w:type="spellStart"/>
-      <w:r>
-        <w:t>Forest</w:t>
-      </w:r>
-      <w:proofErr w:type="spellEnd"/>
-      <w:r>
-        <w:t xml:space="preserve"> zwischen 64 und 128. Da mehr Entscheidungsbäume die Komplexität erhöhen, sich aber die Genauigkeit, wenn überhaupt nur gering verbessert. Um nun neue Daten zu klassifizieren, werden die neuen Daten von allen Bäumen im Wald klassifiziert. Danach wird die Entscheidung mit den meisten Stimmen als Vorhersage des gesamten Waldes ausgegeben.</w:t>
-      </w:r>
-    </w:p>
-    <w:p>
-      <w:pPr>
-        <w:pStyle w:val="Heading2"/>
-      </w:pPr>
-      <w:bookmarkStart w:id="15" w:name="_Toc56963634"/>
-      <w:r>
-        <w:t>Vergleich mit anderen ML-Algorithmen</w:t>
-      </w:r>
-      <w:r>
-        <w:t xml:space="preserve"> (</w:t>
-      </w:r>
-      <w:proofErr w:type="gramStart"/>
-      <w:r>
-        <w:t>weglassen</w:t>
-      </w:r>
-      <w:proofErr w:type="gramEnd"/>
-      <w:r>
-        <w:t xml:space="preserve"> wenn zu viel)</w:t>
-      </w:r>
-      <w:bookmarkEnd w:id="15"/>
     </w:p>
     <w:p>
       <w:pPr>
@@ -2757,176 +2851,117 @@
       <w:pPr>
         <w:pStyle w:val="Heading1"/>
       </w:pPr>
-      <w:bookmarkStart w:id="16" w:name="_Toc56963635"/>
-      <w:r>
+      <w:bookmarkStart w:id="14" w:name="_Toc57059108"/>
+      <w:r>
+        <w:lastRenderedPageBreak/>
         <w:t>Anwendungsgebiete</w:t>
+      </w:r>
+      <w:bookmarkEnd w:id="14"/>
+    </w:p>
+    <w:p>
+      <w:pPr>
+        <w:pStyle w:val="Heading2"/>
+      </w:pPr>
+      <w:bookmarkStart w:id="15" w:name="_Toc57059109"/>
+      <w:r>
+        <w:t>Optimale Anwendungsgebiete</w:t>
+      </w:r>
+      <w:bookmarkEnd w:id="15"/>
+    </w:p>
+    <w:p>
+      <w:r>
+        <w:t>Durch ihre Schlichtheit kommen Entscheidungsbäume überall da zum Einsatz, wo die Vorhersage erklärbar und nachvollziehbar sein muss. Ein</w:t>
+      </w:r>
+      <w:r>
+        <w:t xml:space="preserve"> mögliches </w:t>
+      </w:r>
+      <w:r>
+        <w:t>Einsatzszenario ist z.B. im Marketing, wenn zum Beispiel soll vorhergesagt werden, ob ein Kunde anfällig für einen Wech</w:t>
+      </w:r>
+      <w:r>
+        <w:t>sel zur Konkurrenz ist. Weiter findet der Entscheidungsbaum (meist in einem Random Forst o.ä.) eine gute Anwendung bei der Vorhersage von Versicherungsansprüchen. Generell sind Entscheidungsbäume überall dort stark, wo eine falsche Vorhersage keine gravierenden Schäden anrichten würden.</w:t>
+      </w:r>
+    </w:p>
+    <w:p>
+      <w:pPr>
+        <w:pStyle w:val="Heading2"/>
+      </w:pPr>
+      <w:bookmarkStart w:id="16" w:name="_Toc57059110"/>
+      <w:r>
+        <w:t>Nicht optimale Anwendungsgebiete</w:t>
       </w:r>
       <w:bookmarkEnd w:id="16"/>
     </w:p>
     <w:p>
-      <w:pPr>
-        <w:pStyle w:val="Heading2"/>
-      </w:pPr>
-      <w:bookmarkStart w:id="17" w:name="_Toc56963636"/>
-      <w:r>
-        <w:t>Optimale Anwendungsgebiete</w:t>
+      <w:r>
+        <w:t>Ein weniger optimaler Anwendungsfall ist z.B. die Klassifizierung von Objekten in Bildern. Da der grösste Vorteil von Entscheidungsbäumen ihre Schlichtheit ist, macht es wenig Sinn, Pixelwerte von Bildern als Ausgangsdaten zu brauchen, da diese von Menschen nur sehr schwer, wenn überhaupt interpretiert werden können. Weiter sind alle Anwendungsfälle, in denen man sehr genaue Vorhersagen braucht, schlecht für Entscheidungsbäume geeignet. So zum Beispiel in der Medizin oder in der Pharmaindustrie. Dort können für einige Fallstudien auch Entscheidungsbäume angewendet werden, wenn jedoch die Genauigkeit oberste Priorität hat, ist man mit einem neuronalen Netz meist besser bedient.</w:t>
+      </w:r>
+    </w:p>
+    <w:p>
+      <w:pPr>
+        <w:pStyle w:val="Heading1"/>
+      </w:pPr>
+      <w:bookmarkStart w:id="17" w:name="_Toc57059111"/>
+      <w:r>
+        <w:t>Fazit</w:t>
       </w:r>
       <w:bookmarkEnd w:id="17"/>
     </w:p>
     <w:p>
       <w:r>
-        <w:t>Durch ihre Schlichtheit kommen Entscheidungsbäume überall da zum Einsatz, wo die Vorhersage erklärbar und nachvollziehbar sein muss. Ein</w:t>
+        <w:t xml:space="preserve">Entscheidungsbäume sind einfache und nachvollziehbare </w:t>
+      </w:r>
+      <w:proofErr w:type="spellStart"/>
+      <w:r>
+        <w:t>Machine</w:t>
+      </w:r>
+      <w:proofErr w:type="spellEnd"/>
+      <w:r>
+        <w:t xml:space="preserve"> Learning Algorithmen, welche Regressions- und Klassifikationsprobleme im </w:t>
+      </w:r>
+      <w:proofErr w:type="spellStart"/>
+      <w:r>
+        <w:t>Supervised</w:t>
+      </w:r>
+      <w:proofErr w:type="spellEnd"/>
+      <w:r>
+        <w:t xml:space="preserve"> Learning lösen können. Nebst dieser Anwendung </w:t>
+      </w:r>
+      <w:r>
+        <w:t>glänzen sie in de</w:t>
+      </w:r>
+      <w:r>
+        <w:t>r explorativen Datenanalyse</w:t>
+      </w:r>
+      <w:r>
+        <w:t xml:space="preserve">. Im Vergleich zu anderen Algorithmen sind sie einfach anzuwenden, da die Daten weder normalisiert noch skaliert werden müssen. Entscheidungsbäume als </w:t>
+      </w:r>
+      <w:proofErr w:type="spellStart"/>
+      <w:r>
+        <w:t>Machine</w:t>
+      </w:r>
+      <w:proofErr w:type="spellEnd"/>
+      <w:r>
+        <w:t xml:space="preserve"> Learning Algorithmen können auch wie andere Algorithmen mit dem CRISP Datamining Model gebraucht werden. Sie gehen nach dem «Teile &amp; Herrsche» Prinzip vor, wobei bei jeder neuen Teilung die Option gewählt wird, welche die grösste Reinheit in den geteilten Daten bewirkt. Da Entscheidungsbäume eine eher schlechte mittlere Genauigkeit aufweisen, gibt es diverse Verbesserungen, welche auf Entscheidungsbäumen aufbauen, so z.B. Random </w:t>
+      </w:r>
+      <w:proofErr w:type="spellStart"/>
+      <w:r>
+        <w:t>Forests</w:t>
+      </w:r>
+      <w:proofErr w:type="spellEnd"/>
+      <w:r>
+        <w:t xml:space="preserve">. Optimale Anwendungsgebiete sind alle, in welchen die Genauigkeit eine untergeordnete Rolle spielt, und die Vorhersage nachvollziehbar sein muss. </w:t>
       </w:r>
     </w:p>
     <w:p>
       <w:pPr>
-        <w:pStyle w:val="ListParagraph"/>
-        <w:numPr>
-          <w:ilvl w:val="0"/>
-          <w:numId w:val="35"/>
-        </w:numPr>
-      </w:pPr>
-      <w:r>
-        <w:t>Versicherungswesen -&gt; Einfachheit</w:t>
-      </w:r>
-    </w:p>
-    <w:p>
-      <w:pPr>
-        <w:pStyle w:val="ListParagraph"/>
-        <w:numPr>
-          <w:ilvl w:val="0"/>
-          <w:numId w:val="35"/>
-        </w:numPr>
-      </w:pPr>
-      <w:r>
-        <w:t>E-Commerce</w:t>
-      </w:r>
-    </w:p>
-    <w:p>
-      <w:pPr>
-        <w:pStyle w:val="ListParagraph"/>
-        <w:numPr>
-          <w:ilvl w:val="0"/>
-          <w:numId w:val="35"/>
-        </w:numPr>
-      </w:pPr>
-      <w:r>
-        <w:t>Banking</w:t>
-      </w:r>
-    </w:p>
-    <w:p>
-      <w:pPr>
-        <w:pStyle w:val="ListParagraph"/>
-        <w:numPr>
-          <w:ilvl w:val="0"/>
-          <w:numId w:val="35"/>
-        </w:numPr>
-      </w:pPr>
-      <w:r>
-        <w:t>Meist als</w:t>
-      </w:r>
-      <w:r>
-        <w:t xml:space="preserve"> </w:t>
-      </w:r>
-      <w:proofErr w:type="spellStart"/>
-      <w:r>
-        <w:t>Randomforest</w:t>
-      </w:r>
-      <w:proofErr w:type="spellEnd"/>
-      <w:r>
-        <w:t xml:space="preserve"> oder </w:t>
-      </w:r>
-      <w:proofErr w:type="spellStart"/>
-      <w:r>
-        <w:t>Boosted</w:t>
-      </w:r>
-      <w:proofErr w:type="spellEnd"/>
-      <w:r>
-        <w:t xml:space="preserve"> </w:t>
-      </w:r>
-      <w:proofErr w:type="spellStart"/>
-      <w:r>
-        <w:t>Trees</w:t>
-      </w:r>
-      <w:proofErr w:type="spellEnd"/>
-    </w:p>
-    <w:p>
-      <w:pPr>
-        <w:pStyle w:val="ListParagraph"/>
-        <w:numPr>
-          <w:ilvl w:val="0"/>
-          <w:numId w:val="35"/>
-        </w:numPr>
-      </w:pPr>
-      <w:r>
-        <w:t>Generell «einfache»</w:t>
-      </w:r>
-      <w:r>
-        <w:t>, für den Menschen verständliche</w:t>
-      </w:r>
-      <w:r>
-        <w:t xml:space="preserve"> Daten</w:t>
-      </w:r>
-    </w:p>
-    <w:p>
-      <w:pPr>
-        <w:pStyle w:val="Heading2"/>
-      </w:pPr>
-      <w:bookmarkStart w:id="18" w:name="_Toc56963637"/>
-      <w:r>
-        <w:t>Nicht optimale Anwendungsgebiete</w:t>
+        <w:pStyle w:val="Heading1"/>
+      </w:pPr>
+      <w:bookmarkStart w:id="18" w:name="_Toc57059112"/>
+      <w:r>
+        <w:t>Quellenverzeichnis</w:t>
       </w:r>
       <w:bookmarkEnd w:id="18"/>
-    </w:p>
-    <w:p>
-      <w:pPr>
-        <w:pStyle w:val="ListParagraph"/>
-        <w:numPr>
-          <w:ilvl w:val="0"/>
-          <w:numId w:val="39"/>
-        </w:numPr>
-      </w:pPr>
-      <w:r>
-        <w:t xml:space="preserve">Sehr komplexe Daten (Bilder, Audio </w:t>
-      </w:r>
-      <w:r>
-        <w:t>usw.</w:t>
-      </w:r>
-      <w:r>
-        <w:t>)</w:t>
-      </w:r>
-    </w:p>
-    <w:p>
-      <w:pPr>
-        <w:pStyle w:val="ListParagraph"/>
-        <w:numPr>
-          <w:ilvl w:val="0"/>
-          <w:numId w:val="39"/>
-        </w:numPr>
-      </w:pPr>
-      <w:r>
-        <w:t>Daten welche Menschen schlecht zuordnen können (Pixelwerte von Bildern)</w:t>
-      </w:r>
-    </w:p>
-    <w:p>
-      <w:pPr>
-        <w:pStyle w:val="Heading1"/>
-      </w:pPr>
-      <w:bookmarkStart w:id="19" w:name="_Toc56963638"/>
-      <w:r>
-        <w:t>Fazit</w:t>
-      </w:r>
-      <w:bookmarkEnd w:id="19"/>
-    </w:p>
-    <w:p>
-      <w:pPr>
-        <w:pStyle w:val="Heading1"/>
-      </w:pPr>
-      <w:bookmarkStart w:id="20" w:name="_Toc56963639"/>
-      <w:r>
-        <w:t>Quellenverzeichnis</w:t>
-      </w:r>
-      <w:bookmarkEnd w:id="20"/>
     </w:p>
     <w:p>
       <w:hyperlink r:id="rId19" w:history="1">
@@ -2947,12 +2982,12 @@
       <w:pPr>
         <w:pStyle w:val="Heading1"/>
       </w:pPr>
-      <w:bookmarkStart w:id="21" w:name="_Toc56963640"/>
+      <w:bookmarkStart w:id="19" w:name="_Toc57059113"/>
       <w:r>
         <w:lastRenderedPageBreak/>
         <w:t>Anhänge</w:t>
       </w:r>
-      <w:bookmarkEnd w:id="21"/>
+      <w:bookmarkEnd w:id="19"/>
     </w:p>
     <w:p>
       <w:r>
@@ -8814,6 +8849,13 @@
     <w:pitch w:val="fixed"/>
     <w:sig w:usb0="E00002FF" w:usb1="6AC7FDFB" w:usb2="08000012" w:usb3="00000000" w:csb0="0002009F" w:csb1="00000000"/>
   </w:font>
+  <w:font w:name="Cambria Math">
+    <w:panose1 w:val="02040503050406030204"/>
+    <w:charset w:val="00"/>
+    <w:family w:val="roman"/>
+    <w:pitch w:val="variable"/>
+    <w:sig w:usb0="E00002FF" w:usb1="420024FF" w:usb2="00000000" w:usb3="00000000" w:csb0="0000019F" w:csb1="00000000"/>
+  </w:font>
   <w:font w:name="Calibri Light">
     <w:panose1 w:val="020F0302020204030204"/>
     <w:charset w:val="00"/>
@@ -9293,6 +9335,7 @@
     <w:basedOn w:val="DefaultParagraphFont"/>
     <w:uiPriority w:val="99"/>
     <w:semiHidden/>
+    <w:rsid w:val="00134069"/>
     <w:rPr>
       <w:color w:val="808080"/>
     </w:rPr>

</xml_diff>

<commit_message>
Update gds Bericht added Pruning
</commit_message>
<xml_diff>
--- a/GDS2020_Bericht_Flavio_Müller_0.1.docx
+++ b/GDS2020_Bericht_Flavio_Müller_0.1.docx
@@ -2505,13 +2505,31 @@
         <w:rPr>
           <w:rFonts w:eastAsiaTheme="minorEastAsia"/>
         </w:rPr>
-        <w:t>-Index maximiert</w:t>
+        <w:t xml:space="preserve">-Index </w:t>
       </w:r>
       <w:r>
         <w:rPr>
           <w:rFonts w:eastAsiaTheme="minorEastAsia"/>
         </w:rPr>
-        <w:t xml:space="preserve">, da ein höherer </w:t>
+        <w:t>minimiert</w:t>
+      </w:r>
+      <w:r>
+        <w:rPr>
+          <w:rFonts w:eastAsiaTheme="minorEastAsia"/>
+        </w:rPr>
+        <w:t xml:space="preserve">, da ein </w:t>
+      </w:r>
+      <w:r>
+        <w:rPr>
+          <w:rFonts w:eastAsiaTheme="minorEastAsia"/>
+        </w:rPr>
+        <w:t>tieferer</w:t>
+      </w:r>
+      <w:r>
+        <w:rPr>
+          <w:rFonts w:eastAsiaTheme="minorEastAsia"/>
+        </w:rPr>
+        <w:t xml:space="preserve"> </w:t>
       </w:r>
       <w:proofErr w:type="spellStart"/>
       <w:r>
@@ -2548,15 +2566,155 @@
     </w:p>
     <w:p>
       <w:r>
-        <w:t xml:space="preserve">Da mit den </w:t>
+        <w:t xml:space="preserve">Entscheidungsbäume sind sehr anfällig für Überanpassung. Das heisst, </w:t>
+      </w:r>
+      <w:r>
+        <w:t>wenn sie nicht zurückgehalten werden, passen sie sich so gut den Trainingsdaten an, dass dies negative Auswirkungen auf die Genauigkeit des Models hat. Um dies zu verhindern gibt es zwei Ansätze:</w:t>
       </w:r>
     </w:p>
     <w:p>
       <w:pPr>
+        <w:pStyle w:val="ListParagraph"/>
+        <w:numPr>
+          <w:ilvl w:val="0"/>
+          <w:numId w:val="44"/>
+        </w:numPr>
+      </w:pPr>
+      <w:proofErr w:type="spellStart"/>
+      <w:r>
+        <w:t>Prepruning</w:t>
+      </w:r>
+      <w:proofErr w:type="spellEnd"/>
+      <w:r>
+        <w:t xml:space="preserve"> bzw. Hyperparameter </w:t>
+      </w:r>
+      <w:proofErr w:type="spellStart"/>
+      <w:r>
+        <w:t>tuning</w:t>
+      </w:r>
+      <w:proofErr w:type="spellEnd"/>
+    </w:p>
+    <w:p>
+      <w:pPr>
+        <w:pStyle w:val="ListParagraph"/>
+        <w:numPr>
+          <w:ilvl w:val="0"/>
+          <w:numId w:val="44"/>
+        </w:numPr>
+      </w:pPr>
+      <w:proofErr w:type="spellStart"/>
+      <w:r>
+        <w:t>Postpruning</w:t>
+      </w:r>
+      <w:proofErr w:type="spellEnd"/>
+    </w:p>
+    <w:p>
+      <w:pPr>
+        <w:rPr>
+          <w:lang w:val="en-CH"/>
+        </w:rPr>
+      </w:pPr>
+      <w:r>
+        <w:t xml:space="preserve">Beim </w:t>
+      </w:r>
+      <w:proofErr w:type="spellStart"/>
+      <w:r>
+        <w:t>Prepruning</w:t>
+      </w:r>
+      <w:proofErr w:type="spellEnd"/>
+      <w:r>
+        <w:t xml:space="preserve"> werden die zur Verfügung </w:t>
+      </w:r>
+      <w:proofErr w:type="spellStart"/>
+      <w:r>
+        <w:t>stehenden Hyperparamter</w:t>
+      </w:r>
+      <w:proofErr w:type="spellEnd"/>
+      <w:r>
+        <w:t xml:space="preserve"> (maximale Tiefe, mindeste Anzahl von Beobachtun</w:t>
+      </w:r>
+      <w:r>
+        <w:t xml:space="preserve">gen pro Blatt etc.) vor dem Wachsen des Baumes so angepasst, dass eine möglichst hohe Genauigkeit erzielt wird. Dies geschieht anhand des Validation Dataset. Dabei werden mehrere Testläufe mit unterschiedlichen Hyperparametern gemacht und so iterativ eine optimale Kombination der </w:t>
+      </w:r>
+      <w:proofErr w:type="spellStart"/>
+      <w:r>
+        <w:t>Hyperparamter</w:t>
+      </w:r>
+      <w:proofErr w:type="spellEnd"/>
+      <w:r>
+        <w:t xml:space="preserve"> gesucht.</w:t>
+      </w:r>
+      <w:r>
+        <w:br/>
+        <w:t xml:space="preserve">Beim </w:t>
+      </w:r>
+      <w:proofErr w:type="spellStart"/>
+      <w:r>
+        <w:t>Postpruning</w:t>
+      </w:r>
+      <w:proofErr w:type="spellEnd"/>
+      <w:r>
+        <w:t xml:space="preserve"> (die beiden Varianten werden meist in Kombination gebraucht) wird nach dem Wachsen des Baumes </w:t>
+      </w:r>
+      <w:proofErr w:type="spellStart"/>
+      <w:r>
+        <w:t>an</w:t>
+      </w:r>
+      <w:r>
+        <w:t>ahnd</w:t>
+      </w:r>
+      <w:proofErr w:type="spellEnd"/>
+      <w:r>
+        <w:t xml:space="preserve"> der Alphafehler-</w:t>
+      </w:r>
+      <w:proofErr w:type="spellStart"/>
+      <w:r>
+        <w:t>Kummulierung</w:t>
+      </w:r>
+      <w:proofErr w:type="spellEnd"/>
+      <w:r>
+        <w:t xml:space="preserve"> mögliche </w:t>
+      </w:r>
+      <w:proofErr w:type="spellStart"/>
+      <w:r>
+        <w:t>Subtrees</w:t>
+      </w:r>
+      <w:proofErr w:type="spellEnd"/>
+      <w:r>
+        <w:t xml:space="preserve"> gesucht, welche einen Teil des gesamten Baumes beinhalten. Nun werden diese </w:t>
+      </w:r>
+      <w:proofErr w:type="spellStart"/>
+      <w:r>
+        <w:t>Subtrees</w:t>
+      </w:r>
+      <w:proofErr w:type="spellEnd"/>
+      <w:r>
+        <w:t xml:space="preserve"> mit dem gesamten </w:t>
+      </w:r>
+      <w:proofErr w:type="spellStart"/>
+      <w:r>
+        <w:t>Trees</w:t>
+      </w:r>
+      <w:proofErr w:type="spellEnd"/>
+      <w:r>
+        <w:t xml:space="preserve"> verglichen und der Baum mit der besseren Genauigkeit im </w:t>
+      </w:r>
+      <w:proofErr w:type="spellStart"/>
+      <w:r>
+        <w:t>Validationset</w:t>
+      </w:r>
+      <w:proofErr w:type="spellEnd"/>
+      <w:r>
+        <w:t xml:space="preserve"> als endgültiger Baum verwendet. </w:t>
+      </w:r>
+    </w:p>
+    <w:p>
+      <w:pPr>
         <w:pStyle w:val="Heading2"/>
       </w:pPr>
       <w:bookmarkStart w:id="8" w:name="_Toc57059102"/>
       <w:r>
+        <w:lastRenderedPageBreak/>
         <w:t>Test</w:t>
       </w:r>
       <w:r>
@@ -2615,7 +2773,6 @@
       </w:pPr>
       <w:bookmarkStart w:id="10" w:name="_Toc57059104"/>
       <w:r>
-        <w:lastRenderedPageBreak/>
         <w:t>Vorteile</w:t>
       </w:r>
       <w:bookmarkEnd w:id="10"/>
@@ -2787,7 +2944,11 @@
       </w:r>
       <w:proofErr w:type="spellEnd"/>
       <w:r>
-        <w:t xml:space="preserve"> zwischen 64 und 128. Da mehr Entscheidungsbäume die Komplexität erhöhen, sich aber die Genauigkeit, wenn überhaupt nur gering verbessert. Um nun neue Daten zu klassifizieren, werden die neuen Daten von allen Bäumen im Wald klassifiziert. Danach wird die Entscheidung mit den meisten Stimmen als Vorhersage des gesamten Waldes ausgegeben.</w:t>
+        <w:t xml:space="preserve"> zwischen 64 und 128. Da mehr Entscheidungsbäume die Komplexität erhöhen, sich aber die </w:t>
+      </w:r>
+      <w:r>
+        <w:lastRenderedPageBreak/>
+        <w:t>Genauigkeit, wenn überhaupt nur gering verbessert. Um nun neue Daten zu klassifizieren, werden die neuen Daten von allen Bäumen im Wald klassifiziert. Danach wird die Entscheidung mit den meisten Stimmen als Vorhersage des gesamten Waldes ausgegeben.</w:t>
       </w:r>
     </w:p>
     <w:p>
@@ -2853,7 +3014,6 @@
       </w:pPr>
       <w:bookmarkStart w:id="14" w:name="_Toc57059108"/>
       <w:r>
-        <w:lastRenderedPageBreak/>
         <w:t>Anwendungsgebiete</w:t>
       </w:r>
       <w:bookmarkEnd w:id="14"/>
@@ -2975,6 +3135,7 @@
     </w:p>
     <w:p>
       <w:r>
+        <w:lastRenderedPageBreak/>
         <w:t>https://www.researchgate.net/publication/230766603_How_Many_Trees_in_a_Random_Forest</w:t>
       </w:r>
     </w:p>
@@ -2984,7 +3145,6 @@
       </w:pPr>
       <w:bookmarkStart w:id="19" w:name="_Toc57059113"/>
       <w:r>
-        <w:lastRenderedPageBreak/>
         <w:t>Anhänge</w:t>
       </w:r>
       <w:bookmarkEnd w:id="19"/>
@@ -5427,6 +5587,119 @@
     </w:lvl>
   </w:abstractNum>
   <w:abstractNum w:abstractNumId="24" w15:restartNumberingAfterBreak="0">
+    <w:nsid w:val="306976C3"/>
+    <w:multiLevelType w:val="hybridMultilevel"/>
+    <w:tmpl w:val="E6E2EC82"/>
+    <w:lvl w:ilvl="0" w:tplc="08090001">
+      <w:start w:val="1"/>
+      <w:numFmt w:val="bullet"/>
+      <w:lvlText w:val=""/>
+      <w:lvlJc w:val="left"/>
+      <w:pPr>
+        <w:ind w:left="720" w:hanging="360"/>
+      </w:pPr>
+      <w:rPr>
+        <w:rFonts w:ascii="Symbol" w:hAnsi="Symbol" w:hint="default"/>
+      </w:rPr>
+    </w:lvl>
+    <w:lvl w:ilvl="1" w:tplc="08090003" w:tentative="1">
+      <w:start w:val="1"/>
+      <w:numFmt w:val="bullet"/>
+      <w:lvlText w:val="o"/>
+      <w:lvlJc w:val="left"/>
+      <w:pPr>
+        <w:ind w:left="1440" w:hanging="360"/>
+      </w:pPr>
+      <w:rPr>
+        <w:rFonts w:ascii="Courier New" w:hAnsi="Courier New" w:cs="Courier New" w:hint="default"/>
+      </w:rPr>
+    </w:lvl>
+    <w:lvl w:ilvl="2" w:tplc="08090005" w:tentative="1">
+      <w:start w:val="1"/>
+      <w:numFmt w:val="bullet"/>
+      <w:lvlText w:val=""/>
+      <w:lvlJc w:val="left"/>
+      <w:pPr>
+        <w:ind w:left="2160" w:hanging="360"/>
+      </w:pPr>
+      <w:rPr>
+        <w:rFonts w:ascii="Wingdings" w:hAnsi="Wingdings" w:hint="default"/>
+      </w:rPr>
+    </w:lvl>
+    <w:lvl w:ilvl="3" w:tplc="08090001" w:tentative="1">
+      <w:start w:val="1"/>
+      <w:numFmt w:val="bullet"/>
+      <w:lvlText w:val=""/>
+      <w:lvlJc w:val="left"/>
+      <w:pPr>
+        <w:ind w:left="2880" w:hanging="360"/>
+      </w:pPr>
+      <w:rPr>
+        <w:rFonts w:ascii="Symbol" w:hAnsi="Symbol" w:hint="default"/>
+      </w:rPr>
+    </w:lvl>
+    <w:lvl w:ilvl="4" w:tplc="08090003" w:tentative="1">
+      <w:start w:val="1"/>
+      <w:numFmt w:val="bullet"/>
+      <w:lvlText w:val="o"/>
+      <w:lvlJc w:val="left"/>
+      <w:pPr>
+        <w:ind w:left="3600" w:hanging="360"/>
+      </w:pPr>
+      <w:rPr>
+        <w:rFonts w:ascii="Courier New" w:hAnsi="Courier New" w:cs="Courier New" w:hint="default"/>
+      </w:rPr>
+    </w:lvl>
+    <w:lvl w:ilvl="5" w:tplc="08090005" w:tentative="1">
+      <w:start w:val="1"/>
+      <w:numFmt w:val="bullet"/>
+      <w:lvlText w:val=""/>
+      <w:lvlJc w:val="left"/>
+      <w:pPr>
+        <w:ind w:left="4320" w:hanging="360"/>
+      </w:pPr>
+      <w:rPr>
+        <w:rFonts w:ascii="Wingdings" w:hAnsi="Wingdings" w:hint="default"/>
+      </w:rPr>
+    </w:lvl>
+    <w:lvl w:ilvl="6" w:tplc="08090001" w:tentative="1">
+      <w:start w:val="1"/>
+      <w:numFmt w:val="bullet"/>
+      <w:lvlText w:val=""/>
+      <w:lvlJc w:val="left"/>
+      <w:pPr>
+        <w:ind w:left="5040" w:hanging="360"/>
+      </w:pPr>
+      <w:rPr>
+        <w:rFonts w:ascii="Symbol" w:hAnsi="Symbol" w:hint="default"/>
+      </w:rPr>
+    </w:lvl>
+    <w:lvl w:ilvl="7" w:tplc="08090003" w:tentative="1">
+      <w:start w:val="1"/>
+      <w:numFmt w:val="bullet"/>
+      <w:lvlText w:val="o"/>
+      <w:lvlJc w:val="left"/>
+      <w:pPr>
+        <w:ind w:left="5760" w:hanging="360"/>
+      </w:pPr>
+      <w:rPr>
+        <w:rFonts w:ascii="Courier New" w:hAnsi="Courier New" w:cs="Courier New" w:hint="default"/>
+      </w:rPr>
+    </w:lvl>
+    <w:lvl w:ilvl="8" w:tplc="08090005" w:tentative="1">
+      <w:start w:val="1"/>
+      <w:numFmt w:val="bullet"/>
+      <w:lvlText w:val=""/>
+      <w:lvlJc w:val="left"/>
+      <w:pPr>
+        <w:ind w:left="6480" w:hanging="360"/>
+      </w:pPr>
+      <w:rPr>
+        <w:rFonts w:ascii="Wingdings" w:hAnsi="Wingdings" w:hint="default"/>
+      </w:rPr>
+    </w:lvl>
+  </w:abstractNum>
+  <w:abstractNum w:abstractNumId="25" w15:restartNumberingAfterBreak="0">
     <w:nsid w:val="3D565821"/>
     <w:multiLevelType w:val="hybridMultilevel"/>
     <w:tmpl w:val="665415A0"/>
@@ -5539,7 +5812,7 @@
       </w:rPr>
     </w:lvl>
   </w:abstractNum>
-  <w:abstractNum w:abstractNumId="25" w15:restartNumberingAfterBreak="0">
+  <w:abstractNum w:abstractNumId="26" w15:restartNumberingAfterBreak="0">
     <w:nsid w:val="3E6A1CF0"/>
     <w:multiLevelType w:val="hybridMultilevel"/>
     <w:tmpl w:val="B026140A"/>
@@ -5652,7 +5925,7 @@
       </w:rPr>
     </w:lvl>
   </w:abstractNum>
-  <w:abstractNum w:abstractNumId="26" w15:restartNumberingAfterBreak="0">
+  <w:abstractNum w:abstractNumId="27" w15:restartNumberingAfterBreak="0">
     <w:nsid w:val="4962687F"/>
     <w:multiLevelType w:val="multilevel"/>
     <w:tmpl w:val="4DC03B84"/>
@@ -5774,7 +6047,7 @@
       </w:rPr>
     </w:lvl>
   </w:abstractNum>
-  <w:abstractNum w:abstractNumId="27" w15:restartNumberingAfterBreak="0">
+  <w:abstractNum w:abstractNumId="28" w15:restartNumberingAfterBreak="0">
     <w:nsid w:val="4E02712E"/>
     <w:multiLevelType w:val="multilevel"/>
     <w:tmpl w:val="506826B0"/>
@@ -5887,7 +6160,7 @@
       </w:rPr>
     </w:lvl>
   </w:abstractNum>
-  <w:abstractNum w:abstractNumId="28" w15:restartNumberingAfterBreak="0">
+  <w:abstractNum w:abstractNumId="29" w15:restartNumberingAfterBreak="0">
     <w:nsid w:val="4E7D487C"/>
     <w:multiLevelType w:val="multilevel"/>
     <w:tmpl w:val="5BBEFE14"/>
@@ -6000,7 +6273,7 @@
       </w:rPr>
     </w:lvl>
   </w:abstractNum>
-  <w:abstractNum w:abstractNumId="29" w15:restartNumberingAfterBreak="0">
+  <w:abstractNum w:abstractNumId="30" w15:restartNumberingAfterBreak="0">
     <w:nsid w:val="51F44949"/>
     <w:multiLevelType w:val="hybridMultilevel"/>
     <w:tmpl w:val="F6385F22"/>
@@ -6114,7 +6387,7 @@
       </w:rPr>
     </w:lvl>
   </w:abstractNum>
-  <w:abstractNum w:abstractNumId="30" w15:restartNumberingAfterBreak="0">
+  <w:abstractNum w:abstractNumId="31" w15:restartNumberingAfterBreak="0">
     <w:nsid w:val="590A15AB"/>
     <w:multiLevelType w:val="multilevel"/>
     <w:tmpl w:val="75384DEA"/>
@@ -6252,7 +6525,7 @@
       </w:rPr>
     </w:lvl>
   </w:abstractNum>
-  <w:abstractNum w:abstractNumId="31" w15:restartNumberingAfterBreak="0">
+  <w:abstractNum w:abstractNumId="32" w15:restartNumberingAfterBreak="0">
     <w:nsid w:val="665E74C4"/>
     <w:multiLevelType w:val="hybridMultilevel"/>
     <w:tmpl w:val="89B67EC4"/>
@@ -6365,7 +6638,7 @@
       </w:rPr>
     </w:lvl>
   </w:abstractNum>
-  <w:abstractNum w:abstractNumId="32" w15:restartNumberingAfterBreak="0">
+  <w:abstractNum w:abstractNumId="33" w15:restartNumberingAfterBreak="0">
     <w:nsid w:val="6855476C"/>
     <w:multiLevelType w:val="hybridMultilevel"/>
     <w:tmpl w:val="9F027A0E"/>
@@ -6478,13 +6751,13 @@
       </w:rPr>
     </w:lvl>
   </w:abstractNum>
-  <w:abstractNum w:abstractNumId="33" w15:restartNumberingAfterBreak="0">
+  <w:abstractNum w:abstractNumId="34" w15:restartNumberingAfterBreak="0">
     <w:nsid w:val="6A8662D4"/>
     <w:multiLevelType w:val="multilevel"/>
     <w:tmpl w:val="75384DEA"/>
     <w:numStyleLink w:val="FHNWAufzhlung"/>
   </w:abstractNum>
-  <w:abstractNum w:abstractNumId="34" w15:restartNumberingAfterBreak="0">
+  <w:abstractNum w:abstractNumId="35" w15:restartNumberingAfterBreak="0">
     <w:nsid w:val="703B4C4B"/>
     <w:multiLevelType w:val="hybridMultilevel"/>
     <w:tmpl w:val="48E87832"/>
@@ -6597,7 +6870,7 @@
       </w:rPr>
     </w:lvl>
   </w:abstractNum>
-  <w:abstractNum w:abstractNumId="35" w15:restartNumberingAfterBreak="0">
+  <w:abstractNum w:abstractNumId="36" w15:restartNumberingAfterBreak="0">
     <w:nsid w:val="70C9118D"/>
     <w:multiLevelType w:val="hybridMultilevel"/>
     <w:tmpl w:val="29C4984E"/>
@@ -6710,7 +6983,7 @@
       </w:rPr>
     </w:lvl>
   </w:abstractNum>
-  <w:abstractNum w:abstractNumId="36" w15:restartNumberingAfterBreak="0">
+  <w:abstractNum w:abstractNumId="37" w15:restartNumberingAfterBreak="0">
     <w:nsid w:val="7128597C"/>
     <w:multiLevelType w:val="multilevel"/>
     <w:tmpl w:val="FFD2B9E8"/>
@@ -6805,7 +7078,7 @@
       </w:pPr>
     </w:lvl>
   </w:abstractNum>
-  <w:abstractNum w:abstractNumId="37" w15:restartNumberingAfterBreak="0">
+  <w:abstractNum w:abstractNumId="38" w15:restartNumberingAfterBreak="0">
     <w:nsid w:val="799F0B82"/>
     <w:multiLevelType w:val="multilevel"/>
     <w:tmpl w:val="AE48AF84"/>
@@ -6946,7 +7219,7 @@
       </w:rPr>
     </w:lvl>
   </w:abstractNum>
-  <w:abstractNum w:abstractNumId="38" w15:restartNumberingAfterBreak="0">
+  <w:abstractNum w:abstractNumId="39" w15:restartNumberingAfterBreak="0">
     <w:nsid w:val="7B6B095B"/>
     <w:multiLevelType w:val="hybridMultilevel"/>
     <w:tmpl w:val="36E08DA8"/>
@@ -7063,22 +7336,22 @@
     <w:abstractNumId w:val="9"/>
   </w:num>
   <w:num w:numId="2">
-    <w:abstractNumId w:val="29"/>
+    <w:abstractNumId w:val="30"/>
   </w:num>
   <w:num w:numId="3">
-    <w:abstractNumId w:val="35"/>
+    <w:abstractNumId w:val="36"/>
   </w:num>
   <w:num w:numId="4">
     <w:abstractNumId w:val="7"/>
   </w:num>
   <w:num w:numId="5">
-    <w:abstractNumId w:val="38"/>
+    <w:abstractNumId w:val="39"/>
   </w:num>
   <w:num w:numId="6">
     <w:abstractNumId w:val="10"/>
   </w:num>
   <w:num w:numId="7">
-    <w:abstractNumId w:val="29"/>
+    <w:abstractNumId w:val="30"/>
   </w:num>
   <w:num w:numId="8">
     <w:abstractNumId w:val="5"/>
@@ -7087,7 +7360,7 @@
     <w:abstractNumId w:val="6"/>
   </w:num>
   <w:num w:numId="10">
-    <w:abstractNumId w:val="28"/>
+    <w:abstractNumId w:val="29"/>
   </w:num>
   <w:num w:numId="11">
     <w:abstractNumId w:val="21"/>
@@ -7099,19 +7372,19 @@
     <w:abstractNumId w:val="13"/>
   </w:num>
   <w:num w:numId="14">
-    <w:abstractNumId w:val="27"/>
+    <w:abstractNumId w:val="28"/>
   </w:num>
   <w:num w:numId="15">
-    <w:abstractNumId w:val="30"/>
+    <w:abstractNumId w:val="31"/>
   </w:num>
   <w:num w:numId="16">
     <w:abstractNumId w:val="4"/>
   </w:num>
   <w:num w:numId="17">
-    <w:abstractNumId w:val="36"/>
+    <w:abstractNumId w:val="37"/>
   </w:num>
   <w:num w:numId="18">
-    <w:abstractNumId w:val="36"/>
+    <w:abstractNumId w:val="37"/>
     <w:lvlOverride w:ilvl="0">
       <w:lvl w:ilvl="0">
         <w:start w:val="1"/>
@@ -7252,13 +7525,13 @@
     <w:abstractNumId w:val="16"/>
   </w:num>
   <w:num w:numId="20">
-    <w:abstractNumId w:val="26"/>
+    <w:abstractNumId w:val="27"/>
   </w:num>
   <w:num w:numId="21">
-    <w:abstractNumId w:val="37"/>
+    <w:abstractNumId w:val="38"/>
   </w:num>
   <w:num w:numId="22">
-    <w:abstractNumId w:val="37"/>
+    <w:abstractNumId w:val="38"/>
     <w:lvlOverride w:ilvl="0">
       <w:startOverride w:val="1"/>
     </w:lvlOverride>
@@ -7288,10 +7561,10 @@
     </w:lvlOverride>
   </w:num>
   <w:num w:numId="23">
-    <w:abstractNumId w:val="33"/>
+    <w:abstractNumId w:val="34"/>
   </w:num>
   <w:num w:numId="24">
-    <w:abstractNumId w:val="36"/>
+    <w:abstractNumId w:val="37"/>
   </w:num>
   <w:num w:numId="25">
     <w:abstractNumId w:val="8"/>
@@ -7321,19 +7594,19 @@
     <w:abstractNumId w:val="12"/>
   </w:num>
   <w:num w:numId="34">
-    <w:abstractNumId w:val="25"/>
+    <w:abstractNumId w:val="26"/>
   </w:num>
   <w:num w:numId="35">
     <w:abstractNumId w:val="20"/>
   </w:num>
   <w:num w:numId="36">
-    <w:abstractNumId w:val="24"/>
+    <w:abstractNumId w:val="25"/>
   </w:num>
   <w:num w:numId="37">
     <w:abstractNumId w:val="15"/>
   </w:num>
   <w:num w:numId="38">
-    <w:abstractNumId w:val="34"/>
+    <w:abstractNumId w:val="35"/>
   </w:num>
   <w:num w:numId="39">
     <w:abstractNumId w:val="14"/>
@@ -7342,13 +7615,16 @@
     <w:abstractNumId w:val="17"/>
   </w:num>
   <w:num w:numId="41">
-    <w:abstractNumId w:val="31"/>
+    <w:abstractNumId w:val="32"/>
   </w:num>
   <w:num w:numId="42">
     <w:abstractNumId w:val="23"/>
   </w:num>
   <w:num w:numId="43">
-    <w:abstractNumId w:val="32"/>
+    <w:abstractNumId w:val="33"/>
+  </w:num>
+  <w:num w:numId="44">
+    <w:abstractNumId w:val="24"/>
   </w:num>
 </w:numbering>
 </file>

</xml_diff>